<commit_message>
modif formulaire mise en page
</commit_message>
<xml_diff>
--- a/partenariats/roy-document-formulaire_fiche_projet_nplex-20230918.docx
+++ b/partenariats/roy-document-formulaire_fiche_projet_nplex-20230918.docx
@@ -215,18 +215,17 @@
         <w:tblLook w:val="04A0" w:firstRow="1" w:lastRow="0" w:firstColumn="1" w:lastColumn="0" w:noHBand="0" w:noVBand="1"/>
       </w:tblPr>
       <w:tblGrid>
-        <w:gridCol w:w="3133"/>
-        <w:gridCol w:w="5793"/>
+        <w:gridCol w:w="2268"/>
+        <w:gridCol w:w="6658"/>
       </w:tblGrid>
       <w:tr>
         <w:tc>
           <w:tcPr>
-            <w:tcW w:w="3133" w:type="dxa"/>
+            <w:tcW w:w="2268" w:type="dxa"/>
           </w:tcPr>
           <w:p>
             <w:pPr>
               <w:spacing w:before="100" w:beforeAutospacing="1" w:after="100" w:afterAutospacing="1" w:line="259" w:lineRule="auto"/>
-              <w:jc w:val="right"/>
               <w:rPr>
                 <w:rFonts w:cstheme="minorHAnsi"/>
                 <w:lang w:val="en-US"/>
@@ -266,7 +265,7 @@
         </w:tc>
         <w:tc>
           <w:tcPr>
-            <w:tcW w:w="5793" w:type="dxa"/>
+            <w:tcW w:w="6658" w:type="dxa"/>
             <w:tcBorders>
               <w:bottom w:val="single" w:sz="4" w:space="0" w:color="auto"/>
             </w:tcBorders>
@@ -341,18 +340,17 @@
         <w:tblLook w:val="04A0" w:firstRow="1" w:lastRow="0" w:firstColumn="1" w:lastColumn="0" w:noHBand="0" w:noVBand="1"/>
       </w:tblPr>
       <w:tblGrid>
-        <w:gridCol w:w="3133"/>
-        <w:gridCol w:w="5793"/>
+        <w:gridCol w:w="1560"/>
+        <w:gridCol w:w="7366"/>
       </w:tblGrid>
       <w:tr>
         <w:tc>
           <w:tcPr>
-            <w:tcW w:w="3133" w:type="dxa"/>
-          </w:tcPr>
-          <w:p>
-            <w:pPr>
-              <w:spacing w:before="100" w:beforeAutospacing="1" w:after="100" w:afterAutospacing="1"/>
-              <w:jc w:val="right"/>
+            <w:tcW w:w="1560" w:type="dxa"/>
+          </w:tcPr>
+          <w:p>
+            <w:pPr>
+              <w:spacing w:before="100" w:beforeAutospacing="1" w:after="100" w:afterAutospacing="1"/>
               <w:rPr>
                 <w:rFonts w:cstheme="minorHAnsi"/>
                 <w:lang w:val="en-US"/>
@@ -394,7 +392,7 @@
         </w:tc>
         <w:tc>
           <w:tcPr>
-            <w:tcW w:w="5793" w:type="dxa"/>
+            <w:tcW w:w="7366" w:type="dxa"/>
             <w:tcBorders>
               <w:bottom w:val="single" w:sz="4" w:space="0" w:color="auto"/>
             </w:tcBorders>
@@ -410,15 +408,40 @@
           </w:p>
         </w:tc>
       </w:tr>
+    </w:tbl>
+    <w:p>
+      <w:pPr>
+        <w:rPr>
+          <w:lang w:val="en-US"/>
+        </w:rPr>
+      </w:pPr>
+    </w:p>
+    <w:tbl>
+      <w:tblPr>
+        <w:tblStyle w:val="TableGrid"/>
+        <w:tblW w:w="0" w:type="auto"/>
+        <w:tblBorders>
+          <w:top w:val="none" w:sz="0" w:space="0" w:color="auto"/>
+          <w:left w:val="none" w:sz="0" w:space="0" w:color="auto"/>
+          <w:bottom w:val="none" w:sz="0" w:space="0" w:color="auto"/>
+          <w:right w:val="none" w:sz="0" w:space="0" w:color="auto"/>
+          <w:insideH w:val="none" w:sz="0" w:space="0" w:color="auto"/>
+          <w:insideV w:val="none" w:sz="0" w:space="0" w:color="auto"/>
+        </w:tblBorders>
+        <w:tblLook w:val="04A0" w:firstRow="1" w:lastRow="0" w:firstColumn="1" w:lastColumn="0" w:noHBand="0" w:noVBand="1"/>
+      </w:tblPr>
+      <w:tblGrid>
+        <w:gridCol w:w="993"/>
+        <w:gridCol w:w="7933"/>
+      </w:tblGrid>
       <w:tr>
         <w:tc>
           <w:tcPr>
-            <w:tcW w:w="3133" w:type="dxa"/>
+            <w:tcW w:w="993" w:type="dxa"/>
           </w:tcPr>
           <w:p>
             <w:pPr>
               <w:spacing w:before="100" w:beforeAutospacing="1" w:after="100" w:afterAutospacing="1" w:line="259" w:lineRule="auto"/>
-              <w:jc w:val="right"/>
               <w:rPr>
                 <w:rFonts w:cstheme="minorHAnsi"/>
                 <w:lang w:val="en-US"/>
@@ -435,9 +458,8 @@
         </w:tc>
         <w:tc>
           <w:tcPr>
-            <w:tcW w:w="5793" w:type="dxa"/>
+            <w:tcW w:w="7933" w:type="dxa"/>
             <w:tcBorders>
-              <w:top w:val="single" w:sz="4" w:space="0" w:color="auto"/>
               <w:bottom w:val="single" w:sz="4" w:space="0" w:color="auto"/>
             </w:tcBorders>
           </w:tcPr>
@@ -452,15 +474,40 @@
           </w:p>
         </w:tc>
       </w:tr>
+    </w:tbl>
+    <w:p>
+      <w:pPr>
+        <w:rPr>
+          <w:lang w:val="en-US"/>
+        </w:rPr>
+      </w:pPr>
+    </w:p>
+    <w:tbl>
+      <w:tblPr>
+        <w:tblStyle w:val="TableGrid"/>
+        <w:tblW w:w="0" w:type="auto"/>
+        <w:tblBorders>
+          <w:top w:val="none" w:sz="0" w:space="0" w:color="auto"/>
+          <w:left w:val="none" w:sz="0" w:space="0" w:color="auto"/>
+          <w:bottom w:val="none" w:sz="0" w:space="0" w:color="auto"/>
+          <w:right w:val="none" w:sz="0" w:space="0" w:color="auto"/>
+          <w:insideH w:val="none" w:sz="0" w:space="0" w:color="auto"/>
+          <w:insideV w:val="none" w:sz="0" w:space="0" w:color="auto"/>
+        </w:tblBorders>
+        <w:tblLook w:val="04A0" w:firstRow="1" w:lastRow="0" w:firstColumn="1" w:lastColumn="0" w:noHBand="0" w:noVBand="1"/>
+      </w:tblPr>
+      <w:tblGrid>
+        <w:gridCol w:w="2127"/>
+        <w:gridCol w:w="6799"/>
+      </w:tblGrid>
       <w:tr>
         <w:tc>
           <w:tcPr>
-            <w:tcW w:w="3133" w:type="dxa"/>
-          </w:tcPr>
-          <w:p>
-            <w:pPr>
-              <w:spacing w:before="100" w:beforeAutospacing="1" w:after="100" w:afterAutospacing="1"/>
-              <w:jc w:val="right"/>
+            <w:tcW w:w="2127" w:type="dxa"/>
+          </w:tcPr>
+          <w:p>
+            <w:pPr>
+              <w:spacing w:before="100" w:beforeAutospacing="1" w:after="100" w:afterAutospacing="1"/>
               <w:rPr>
                 <w:rFonts w:cstheme="minorHAnsi"/>
                 <w:lang w:val="en-US"/>
@@ -493,9 +540,8 @@
         </w:tc>
         <w:tc>
           <w:tcPr>
-            <w:tcW w:w="5793" w:type="dxa"/>
+            <w:tcW w:w="6799" w:type="dxa"/>
             <w:tcBorders>
-              <w:top w:val="single" w:sz="4" w:space="0" w:color="auto"/>
               <w:bottom w:val="single" w:sz="4" w:space="0" w:color="auto"/>
             </w:tcBorders>
           </w:tcPr>
@@ -850,6 +896,22 @@
     </w:p>
     <w:p>
       <w:pPr>
+        <w:rPr>
+          <w:rFonts w:cstheme="minorHAnsi"/>
+          <w:lang w:val="fr-CA"/>
+        </w:rPr>
+      </w:pPr>
+    </w:p>
+    <w:p>
+      <w:pPr>
+        <w:rPr>
+          <w:rFonts w:cstheme="minorHAnsi"/>
+          <w:lang w:val="fr-CA"/>
+        </w:rPr>
+      </w:pPr>
+    </w:p>
+    <w:p>
+      <w:pPr>
         <w:pStyle w:val="Heading2"/>
         <w:rPr>
           <w:rFonts w:asciiTheme="minorHAnsi" w:hAnsiTheme="minorHAnsi" w:cstheme="minorHAnsi"/>
@@ -861,6 +923,7 @@
           <w:rFonts w:asciiTheme="minorHAnsi" w:hAnsiTheme="minorHAnsi" w:cstheme="minorHAnsi"/>
           <w:lang w:val="fr-CA"/>
         </w:rPr>
+        <w:lastRenderedPageBreak/>
         <w:t xml:space="preserve">Fourchette de coûts </w:t>
       </w:r>
     </w:p>
@@ -1001,7 +1064,6 @@
           <w:rFonts w:asciiTheme="minorHAnsi" w:hAnsiTheme="minorHAnsi" w:cstheme="minorHAnsi"/>
           <w:lang w:val="fr-CA"/>
         </w:rPr>
-        <w:lastRenderedPageBreak/>
         <w:t>Propriété du site</w:t>
       </w:r>
     </w:p>
@@ -1271,6 +1333,135 @@
           <w:lang w:val="fr-CA"/>
         </w:rPr>
         <w:t>.</w:t>
+      </w:r>
+    </w:p>
+    <w:tbl>
+      <w:tblPr>
+        <w:tblStyle w:val="TableGrid"/>
+        <w:tblW w:w="0" w:type="auto"/>
+        <w:tblBorders>
+          <w:top w:val="none" w:sz="0" w:space="0" w:color="auto"/>
+          <w:left w:val="none" w:sz="0" w:space="0" w:color="auto"/>
+          <w:bottom w:val="none" w:sz="0" w:space="0" w:color="auto"/>
+          <w:right w:val="none" w:sz="0" w:space="0" w:color="auto"/>
+          <w:insideH w:val="none" w:sz="0" w:space="0" w:color="auto"/>
+          <w:insideV w:val="none" w:sz="0" w:space="0" w:color="auto"/>
+        </w:tblBorders>
+        <w:tblLook w:val="04A0" w:firstRow="1" w:lastRow="0" w:firstColumn="1" w:lastColumn="0" w:noHBand="0" w:noVBand="1"/>
+      </w:tblPr>
+      <w:tblGrid>
+        <w:gridCol w:w="2410"/>
+        <w:gridCol w:w="6516"/>
+      </w:tblGrid>
+      <w:tr>
+        <w:tc>
+          <w:tcPr>
+            <w:tcW w:w="2410" w:type="dxa"/>
+          </w:tcPr>
+          <w:p>
+            <w:pPr>
+              <w:spacing w:before="100" w:beforeAutospacing="1" w:after="100" w:afterAutospacing="1" w:line="259" w:lineRule="auto"/>
+              <w:rPr>
+                <w:rFonts w:cstheme="minorHAnsi"/>
+                <w:lang w:val="en-US"/>
+              </w:rPr>
+            </w:pPr>
+            <w:proofErr w:type="spellStart"/>
+            <w:r>
+              <w:rPr>
+                <w:rFonts w:cstheme="minorHAnsi"/>
+                <w:lang w:val="en-US"/>
+              </w:rPr>
+              <w:t>Adresse</w:t>
+            </w:r>
+            <w:proofErr w:type="spellEnd"/>
+            <w:r>
+              <w:rPr>
+                <w:rFonts w:cstheme="minorHAnsi"/>
+                <w:lang w:val="en-US"/>
+              </w:rPr>
+              <w:t xml:space="preserve"> </w:t>
+            </w:r>
+            <w:proofErr w:type="spellStart"/>
+            <w:r>
+              <w:rPr>
+                <w:rFonts w:cstheme="minorHAnsi"/>
+                <w:lang w:val="en-US"/>
+              </w:rPr>
+              <w:t>ou</w:t>
+            </w:r>
+            <w:proofErr w:type="spellEnd"/>
+            <w:r>
+              <w:rPr>
+                <w:rFonts w:cstheme="minorHAnsi"/>
+                <w:lang w:val="en-US"/>
+              </w:rPr>
+              <w:t xml:space="preserve"> intersection</w:t>
+            </w:r>
+            <w:r>
+              <w:rPr>
+                <w:rFonts w:cstheme="minorHAnsi"/>
+                <w:lang w:val="en-US"/>
+              </w:rPr>
+              <w:t>:</w:t>
+            </w:r>
+          </w:p>
+        </w:tc>
+        <w:tc>
+          <w:tcPr>
+            <w:tcW w:w="6516" w:type="dxa"/>
+            <w:tcBorders>
+              <w:bottom w:val="single" w:sz="4" w:space="0" w:color="auto"/>
+            </w:tcBorders>
+          </w:tcPr>
+          <w:p>
+            <w:pPr>
+              <w:spacing w:before="100" w:beforeAutospacing="1" w:after="100" w:afterAutospacing="1"/>
+              <w:rPr>
+                <w:rFonts w:cstheme="minorHAnsi"/>
+              </w:rPr>
+            </w:pPr>
+          </w:p>
+        </w:tc>
+      </w:tr>
+    </w:tbl>
+    <w:p>
+      <w:pPr>
+        <w:rPr>
+          <w:rFonts w:cstheme="minorHAnsi"/>
+          <w:lang w:val="fr-CA"/>
+        </w:rPr>
+      </w:pPr>
+    </w:p>
+    <w:p>
+      <w:pPr>
+        <w:pStyle w:val="Heading2"/>
+        <w:rPr>
+          <w:rFonts w:asciiTheme="minorHAnsi" w:hAnsiTheme="minorHAnsi" w:cstheme="minorHAnsi"/>
+          <w:lang w:val="fr-CA"/>
+        </w:rPr>
+      </w:pPr>
+      <w:r>
+        <w:rPr>
+          <w:rFonts w:asciiTheme="minorHAnsi" w:hAnsiTheme="minorHAnsi" w:cstheme="minorHAnsi"/>
+          <w:lang w:val="fr-CA"/>
+        </w:rPr>
+        <w:t>Aires</w:t>
+      </w:r>
+    </w:p>
+    <w:p>
+      <w:pPr>
+        <w:rPr>
+          <w:rFonts w:cstheme="minorHAnsi"/>
+          <w:lang w:val="fr-CA"/>
+        </w:rPr>
+      </w:pPr>
+      <w:r>
+        <w:rPr>
+          <w:rFonts w:cstheme="minorHAnsi"/>
+          <w:lang w:val="fr-CA"/>
+        </w:rPr>
+        <w:t>Établissez les diverses superficies qui caractérisent le projet.</w:t>
       </w:r>
     </w:p>
     <w:tbl>
@@ -1289,7 +1480,7 @@
       </w:tblPr>
       <w:tblGrid>
         <w:gridCol w:w="3133"/>
-        <w:gridCol w:w="5793"/>
+        <w:gridCol w:w="1403"/>
       </w:tblGrid>
       <w:tr>
         <w:tc>
@@ -1305,50 +1496,18 @@
                 <w:lang w:val="en-US"/>
               </w:rPr>
             </w:pPr>
-            <w:proofErr w:type="spellStart"/>
-            <w:r>
-              <w:rPr>
-                <w:rFonts w:cstheme="minorHAnsi"/>
-                <w:lang w:val="en-US"/>
-              </w:rPr>
-              <w:t>Adresse</w:t>
-            </w:r>
-            <w:proofErr w:type="spellEnd"/>
-            <w:r>
-              <w:rPr>
-                <w:rFonts w:cstheme="minorHAnsi"/>
-                <w:lang w:val="en-US"/>
-              </w:rPr>
-              <w:t xml:space="preserve"> </w:t>
-            </w:r>
-            <w:proofErr w:type="spellStart"/>
-            <w:r>
-              <w:rPr>
-                <w:rFonts w:cstheme="minorHAnsi"/>
-                <w:lang w:val="en-US"/>
-              </w:rPr>
-              <w:t>ou</w:t>
-            </w:r>
-            <w:proofErr w:type="spellEnd"/>
-            <w:r>
-              <w:rPr>
-                <w:rFonts w:cstheme="minorHAnsi"/>
-                <w:lang w:val="en-US"/>
-              </w:rPr>
-              <w:t xml:space="preserve"> intersection</w:t>
-            </w:r>
-            <w:r>
-              <w:rPr>
-                <w:rFonts w:cstheme="minorHAnsi"/>
-                <w:lang w:val="en-US"/>
-              </w:rPr>
-              <w:t>:</w:t>
-            </w:r>
-          </w:p>
-        </w:tc>
-        <w:tc>
-          <w:tcPr>
-            <w:tcW w:w="5793" w:type="dxa"/>
+            <w:r>
+              <w:rPr>
+                <w:rFonts w:cstheme="minorHAnsi"/>
+                <w:lang w:val="en-US"/>
+              </w:rPr>
+              <w:t>Aire du site:</w:t>
+            </w:r>
+          </w:p>
+        </w:tc>
+        <w:tc>
+          <w:tcPr>
+            <w:tcW w:w="1403" w:type="dxa"/>
             <w:tcBorders>
               <w:bottom w:val="single" w:sz="4" w:space="0" w:color="auto"/>
             </w:tcBorders>
@@ -1363,6 +1522,122 @@
           </w:p>
         </w:tc>
       </w:tr>
+      <w:tr>
+        <w:tc>
+          <w:tcPr>
+            <w:tcW w:w="3133" w:type="dxa"/>
+          </w:tcPr>
+          <w:p>
+            <w:pPr>
+              <w:spacing w:before="100" w:beforeAutospacing="1" w:after="100" w:afterAutospacing="1"/>
+              <w:jc w:val="right"/>
+              <w:rPr>
+                <w:rFonts w:cstheme="minorHAnsi"/>
+                <w:lang w:val="en-US"/>
+              </w:rPr>
+            </w:pPr>
+            <w:r>
+              <w:rPr>
+                <w:rFonts w:cstheme="minorHAnsi"/>
+                <w:lang w:val="en-US"/>
+              </w:rPr>
+              <w:t xml:space="preserve">Aire du </w:t>
+            </w:r>
+            <w:proofErr w:type="spellStart"/>
+            <w:r>
+              <w:rPr>
+                <w:rFonts w:cstheme="minorHAnsi"/>
+                <w:lang w:val="en-US"/>
+              </w:rPr>
+              <w:t>bâtiment</w:t>
+            </w:r>
+            <w:proofErr w:type="spellEnd"/>
+            <w:r>
+              <w:rPr>
+                <w:rFonts w:cstheme="minorHAnsi"/>
+                <w:lang w:val="en-US"/>
+              </w:rPr>
+              <w:t xml:space="preserve">: </w:t>
+            </w:r>
+          </w:p>
+        </w:tc>
+        <w:tc>
+          <w:tcPr>
+            <w:tcW w:w="1403" w:type="dxa"/>
+            <w:tcBorders>
+              <w:top w:val="single" w:sz="4" w:space="0" w:color="auto"/>
+              <w:bottom w:val="single" w:sz="4" w:space="0" w:color="auto"/>
+            </w:tcBorders>
+          </w:tcPr>
+          <w:p>
+            <w:pPr>
+              <w:spacing w:before="100" w:beforeAutospacing="1" w:after="100" w:afterAutospacing="1"/>
+              <w:rPr>
+                <w:rFonts w:cstheme="minorHAnsi"/>
+                <w:lang w:val="en-US"/>
+              </w:rPr>
+            </w:pPr>
+          </w:p>
+        </w:tc>
+      </w:tr>
+      <w:tr>
+        <w:tc>
+          <w:tcPr>
+            <w:tcW w:w="3133" w:type="dxa"/>
+          </w:tcPr>
+          <w:p>
+            <w:pPr>
+              <w:spacing w:before="100" w:beforeAutospacing="1" w:after="100" w:afterAutospacing="1"/>
+              <w:jc w:val="right"/>
+              <w:rPr>
+                <w:rFonts w:cstheme="minorHAnsi"/>
+                <w:lang w:val="en-US"/>
+              </w:rPr>
+            </w:pPr>
+            <w:r>
+              <w:rPr>
+                <w:rFonts w:cstheme="minorHAnsi"/>
+                <w:lang w:val="en-US"/>
+              </w:rPr>
+              <w:t xml:space="preserve">Aire </w:t>
+            </w:r>
+            <w:proofErr w:type="spellStart"/>
+            <w:r>
+              <w:rPr>
+                <w:rFonts w:cstheme="minorHAnsi"/>
+                <w:lang w:val="en-US"/>
+              </w:rPr>
+              <w:t>totale</w:t>
+            </w:r>
+            <w:proofErr w:type="spellEnd"/>
+            <w:r>
+              <w:rPr>
+                <w:rFonts w:cstheme="minorHAnsi"/>
+                <w:lang w:val="en-US"/>
+              </w:rPr>
+              <w:t xml:space="preserve"> des travaux:</w:t>
+            </w:r>
+          </w:p>
+        </w:tc>
+        <w:tc>
+          <w:tcPr>
+            <w:tcW w:w="1403" w:type="dxa"/>
+            <w:tcBorders>
+              <w:top w:val="single" w:sz="4" w:space="0" w:color="auto"/>
+              <w:bottom w:val="single" w:sz="4" w:space="0" w:color="auto"/>
+            </w:tcBorders>
+          </w:tcPr>
+          <w:p>
+            <w:pPr>
+              <w:spacing w:before="100" w:beforeAutospacing="1" w:after="100" w:afterAutospacing="1"/>
+              <w:rPr>
+                <w:rFonts w:cstheme="minorHAnsi"/>
+                <w:lang w:val="en-US"/>
+              </w:rPr>
+            </w:pPr>
+          </w:p>
+        </w:tc>
+      </w:tr>
     </w:tbl>
     <w:p>
       <w:pPr>
@@ -1385,22 +1660,7 @@
           <w:rFonts w:asciiTheme="minorHAnsi" w:hAnsiTheme="minorHAnsi" w:cstheme="minorHAnsi"/>
           <w:lang w:val="fr-CA"/>
         </w:rPr>
-        <w:t>Aires</w:t>
-      </w:r>
-    </w:p>
-    <w:p>
-      <w:pPr>
-        <w:rPr>
-          <w:rFonts w:cstheme="minorHAnsi"/>
-          <w:lang w:val="fr-CA"/>
-        </w:rPr>
-      </w:pPr>
-      <w:r>
-        <w:rPr>
-          <w:rFonts w:cstheme="minorHAnsi"/>
-          <w:lang w:val="fr-CA"/>
-        </w:rPr>
-        <w:t>Établissez les diverses superficies qui caractérisent le projet.</w:t>
+        <w:t>Voies adjacentes</w:t>
       </w:r>
     </w:p>
     <w:tbl>
@@ -1418,35 +1678,34 @@
         <w:tblLook w:val="04A0" w:firstRow="1" w:lastRow="0" w:firstColumn="1" w:lastColumn="0" w:noHBand="0" w:noVBand="1"/>
       </w:tblPr>
       <w:tblGrid>
-        <w:gridCol w:w="3133"/>
-        <w:gridCol w:w="5793"/>
+        <w:gridCol w:w="4678"/>
+        <w:gridCol w:w="1559"/>
       </w:tblGrid>
       <w:tr>
         <w:tc>
           <w:tcPr>
-            <w:tcW w:w="3133" w:type="dxa"/>
+            <w:tcW w:w="4678" w:type="dxa"/>
           </w:tcPr>
           <w:p>
             <w:pPr>
               <w:spacing w:before="100" w:beforeAutospacing="1" w:after="100" w:afterAutospacing="1" w:line="259" w:lineRule="auto"/>
-              <w:jc w:val="right"/>
-              <w:rPr>
-                <w:rFonts w:cstheme="minorHAnsi"/>
-                <w:lang w:val="en-US"/>
-              </w:rPr>
-            </w:pPr>
-            <w:r>
-              <w:rPr>
-                <w:rFonts w:cstheme="minorHAnsi"/>
-                <w:lang w:val="en-US"/>
-              </w:rPr>
-              <w:t>Aire du site:</w:t>
-            </w:r>
-          </w:p>
-        </w:tc>
-        <w:tc>
-          <w:tcPr>
-            <w:tcW w:w="5793" w:type="dxa"/>
+              <w:rPr>
+                <w:rFonts w:cstheme="minorHAnsi"/>
+                <w:lang w:val="fr-CA"/>
+              </w:rPr>
+            </w:pPr>
+            <w:r>
+              <w:rPr>
+                <w:rFonts w:cstheme="minorHAnsi"/>
+                <w:lang w:val="fr-CA"/>
+              </w:rPr>
+              <w:t>Combien de rues bordent directement le terrain?</w:t>
+            </w:r>
+          </w:p>
+        </w:tc>
+        <w:tc>
+          <w:tcPr>
+            <w:tcW w:w="1559" w:type="dxa"/>
             <w:tcBorders>
               <w:bottom w:val="single" w:sz="4" w:space="0" w:color="auto"/>
             </w:tcBorders>
@@ -1456,55 +1715,65 @@
               <w:spacing w:before="100" w:beforeAutospacing="1" w:after="100" w:afterAutospacing="1"/>
               <w:rPr>
                 <w:rFonts w:cstheme="minorHAnsi"/>
+                <w:lang w:val="fr-CA"/>
               </w:rPr>
             </w:pPr>
           </w:p>
         </w:tc>
       </w:tr>
+    </w:tbl>
+    <w:p>
+      <w:pPr>
+        <w:rPr>
+          <w:rFonts w:cstheme="minorHAnsi"/>
+          <w:lang w:val="fr-CA"/>
+        </w:rPr>
+      </w:pPr>
+    </w:p>
+    <w:tbl>
+      <w:tblPr>
+        <w:tblStyle w:val="TableGrid"/>
+        <w:tblW w:w="0" w:type="auto"/>
+        <w:tblBorders>
+          <w:top w:val="none" w:sz="0" w:space="0" w:color="auto"/>
+          <w:left w:val="none" w:sz="0" w:space="0" w:color="auto"/>
+          <w:bottom w:val="none" w:sz="0" w:space="0" w:color="auto"/>
+          <w:right w:val="none" w:sz="0" w:space="0" w:color="auto"/>
+          <w:insideH w:val="none" w:sz="0" w:space="0" w:color="auto"/>
+          <w:insideV w:val="none" w:sz="0" w:space="0" w:color="auto"/>
+        </w:tblBorders>
+        <w:tblLook w:val="04A0" w:firstRow="1" w:lastRow="0" w:firstColumn="1" w:lastColumn="0" w:noHBand="0" w:noVBand="1"/>
+      </w:tblPr>
+      <w:tblGrid>
+        <w:gridCol w:w="7088"/>
+        <w:gridCol w:w="1559"/>
+      </w:tblGrid>
       <w:tr>
         <w:tc>
           <w:tcPr>
-            <w:tcW w:w="3133" w:type="dxa"/>
-          </w:tcPr>
-          <w:p>
-            <w:pPr>
-              <w:spacing w:before="100" w:beforeAutospacing="1" w:after="100" w:afterAutospacing="1"/>
-              <w:jc w:val="right"/>
-              <w:rPr>
-                <w:rFonts w:cstheme="minorHAnsi"/>
-                <w:lang w:val="en-US"/>
-              </w:rPr>
-            </w:pPr>
-            <w:r>
-              <w:rPr>
-                <w:rFonts w:cstheme="minorHAnsi"/>
-                <w:lang w:val="en-US"/>
-              </w:rPr>
-              <w:t xml:space="preserve">Aire du </w:t>
-            </w:r>
-            <w:proofErr w:type="spellStart"/>
-            <w:r>
-              <w:rPr>
-                <w:rFonts w:cstheme="minorHAnsi"/>
-                <w:lang w:val="en-US"/>
-              </w:rPr>
-              <w:t>bâtiment</w:t>
-            </w:r>
-            <w:proofErr w:type="spellEnd"/>
-            <w:r>
-              <w:rPr>
-                <w:rFonts w:cstheme="minorHAnsi"/>
-                <w:lang w:val="en-US"/>
-              </w:rPr>
-              <w:t xml:space="preserve">: </w:t>
-            </w:r>
-          </w:p>
-        </w:tc>
-        <w:tc>
-          <w:tcPr>
-            <w:tcW w:w="5793" w:type="dxa"/>
+            <w:tcW w:w="7088" w:type="dxa"/>
+          </w:tcPr>
+          <w:p>
+            <w:pPr>
+              <w:spacing w:before="100" w:beforeAutospacing="1" w:after="100" w:afterAutospacing="1" w:line="259" w:lineRule="auto"/>
+              <w:rPr>
+                <w:rFonts w:cstheme="minorHAnsi"/>
+                <w:lang w:val="fr-CA"/>
+              </w:rPr>
+            </w:pPr>
+            <w:r>
+              <w:rPr>
+                <w:rFonts w:cstheme="minorHAnsi"/>
+                <w:lang w:val="fr-CA"/>
+              </w:rPr>
+              <w:t>Combien de ruelles ou de voies alternatives bordent directement le terrain?</w:t>
+            </w:r>
+          </w:p>
+        </w:tc>
+        <w:tc>
+          <w:tcPr>
+            <w:tcW w:w="1559" w:type="dxa"/>
             <w:tcBorders>
-              <w:top w:val="single" w:sz="4" w:space="0" w:color="auto"/>
               <w:bottom w:val="single" w:sz="4" w:space="0" w:color="auto"/>
             </w:tcBorders>
           </w:tcPr>
@@ -1513,65 +1782,7 @@
               <w:spacing w:before="100" w:beforeAutospacing="1" w:after="100" w:afterAutospacing="1"/>
               <w:rPr>
                 <w:rFonts w:cstheme="minorHAnsi"/>
-                <w:lang w:val="en-US"/>
-              </w:rPr>
-            </w:pPr>
-          </w:p>
-        </w:tc>
-      </w:tr>
-      <w:tr>
-        <w:tc>
-          <w:tcPr>
-            <w:tcW w:w="3133" w:type="dxa"/>
-          </w:tcPr>
-          <w:p>
-            <w:pPr>
-              <w:spacing w:before="100" w:beforeAutospacing="1" w:after="100" w:afterAutospacing="1"/>
-              <w:jc w:val="right"/>
-              <w:rPr>
-                <w:rFonts w:cstheme="minorHAnsi"/>
-                <w:lang w:val="en-US"/>
-              </w:rPr>
-            </w:pPr>
-            <w:r>
-              <w:rPr>
-                <w:rFonts w:cstheme="minorHAnsi"/>
-                <w:lang w:val="en-US"/>
-              </w:rPr>
-              <w:t xml:space="preserve">Aire </w:t>
-            </w:r>
-            <w:proofErr w:type="spellStart"/>
-            <w:r>
-              <w:rPr>
-                <w:rFonts w:cstheme="minorHAnsi"/>
-                <w:lang w:val="en-US"/>
-              </w:rPr>
-              <w:t>totale</w:t>
-            </w:r>
-            <w:proofErr w:type="spellEnd"/>
-            <w:r>
-              <w:rPr>
-                <w:rFonts w:cstheme="minorHAnsi"/>
-                <w:lang w:val="en-US"/>
-              </w:rPr>
-              <w:t xml:space="preserve"> des travaux:</w:t>
-            </w:r>
-          </w:p>
-        </w:tc>
-        <w:tc>
-          <w:tcPr>
-            <w:tcW w:w="5793" w:type="dxa"/>
-            <w:tcBorders>
-              <w:top w:val="single" w:sz="4" w:space="0" w:color="auto"/>
-              <w:bottom w:val="single" w:sz="4" w:space="0" w:color="auto"/>
-            </w:tcBorders>
-          </w:tcPr>
-          <w:p>
-            <w:pPr>
-              <w:spacing w:before="100" w:beforeAutospacing="1" w:after="100" w:afterAutospacing="1"/>
-              <w:rPr>
-                <w:rFonts w:cstheme="minorHAnsi"/>
-                <w:lang w:val="en-US"/>
+                <w:lang w:val="fr-CA"/>
               </w:rPr>
             </w:pPr>
           </w:p>
@@ -1599,67 +1810,7 @@
           <w:rFonts w:asciiTheme="minorHAnsi" w:hAnsiTheme="minorHAnsi" w:cstheme="minorHAnsi"/>
           <w:lang w:val="fr-CA"/>
         </w:rPr>
-        <w:t>Voies adjacentes</w:t>
-      </w:r>
-    </w:p>
-    <w:p>
-      <w:pPr>
-        <w:rPr>
-          <w:rFonts w:cstheme="minorHAnsi"/>
-          <w:lang w:val="fr-CA"/>
-        </w:rPr>
-      </w:pPr>
-      <w:r>
-        <w:rPr>
-          <w:rFonts w:cstheme="minorHAnsi"/>
-          <w:lang w:val="fr-CA"/>
-        </w:rPr>
-        <w:t>Combien de rues bordent directement le terrain?</w:t>
-      </w:r>
-      <w:r>
-        <w:rPr>
-          <w:rFonts w:cstheme="minorHAnsi"/>
-          <w:lang w:val="fr-CA"/>
-        </w:rPr>
-        <w:t xml:space="preserve"> _____</w:t>
-      </w:r>
-    </w:p>
-    <w:p>
-      <w:pPr>
-        <w:spacing w:before="100" w:beforeAutospacing="1" w:after="100" w:afterAutospacing="1"/>
-        <w:rPr>
-          <w:rFonts w:cstheme="minorHAnsi"/>
-          <w:lang w:val="fr-CA"/>
-        </w:rPr>
-      </w:pPr>
-      <w:r>
-        <w:rPr>
-          <w:rFonts w:cstheme="minorHAnsi"/>
-          <w:lang w:val="fr-CA"/>
-        </w:rPr>
-        <w:t xml:space="preserve">Combien de ruelles ou de voies alternatives bordent directement le terrain? </w:t>
-      </w:r>
-      <w:r>
-        <w:rPr>
-          <w:rFonts w:cstheme="minorHAnsi"/>
-          <w:lang w:val="fr-CA"/>
-        </w:rPr>
-        <w:t>_____</w:t>
-      </w:r>
-    </w:p>
-    <w:p>
-      <w:pPr>
-        <w:pStyle w:val="Heading2"/>
-        <w:rPr>
-          <w:rFonts w:asciiTheme="minorHAnsi" w:hAnsiTheme="minorHAnsi" w:cstheme="minorHAnsi"/>
-          <w:lang w:val="fr-CA"/>
-        </w:rPr>
-      </w:pPr>
-      <w:r>
-        <w:rPr>
-          <w:rFonts w:asciiTheme="minorHAnsi" w:hAnsiTheme="minorHAnsi" w:cstheme="minorHAnsi"/>
-          <w:lang w:val="fr-CA"/>
-        </w:rPr>
+        <w:lastRenderedPageBreak/>
         <w:t>Mode d’implantation</w:t>
       </w:r>
     </w:p>
@@ -1810,22 +1961,6 @@
     </w:p>
     <w:p>
       <w:pPr>
-        <w:rPr>
-          <w:rFonts w:cstheme="minorHAnsi"/>
-          <w:lang w:val="fr-CA"/>
-        </w:rPr>
-      </w:pPr>
-    </w:p>
-    <w:p>
-      <w:pPr>
-        <w:rPr>
-          <w:rFonts w:cstheme="minorHAnsi"/>
-          <w:lang w:val="fr-CA"/>
-        </w:rPr>
-      </w:pPr>
-    </w:p>
-    <w:p>
-      <w:pPr>
         <w:pStyle w:val="Heading2"/>
         <w:rPr>
           <w:rFonts w:asciiTheme="minorHAnsi" w:hAnsiTheme="minorHAnsi" w:cstheme="minorHAnsi"/>
@@ -1837,68 +1972,135 @@
           <w:rFonts w:asciiTheme="minorHAnsi" w:hAnsiTheme="minorHAnsi" w:cstheme="minorHAnsi"/>
           <w:lang w:val="fr-CA"/>
         </w:rPr>
-        <w:lastRenderedPageBreak/>
         <w:t>Hauteur et étages</w:t>
       </w:r>
     </w:p>
-    <w:p>
-      <w:pPr>
-        <w:rPr>
-          <w:rFonts w:cstheme="minorHAnsi"/>
-          <w:lang w:val="fr-CA"/>
-        </w:rPr>
-      </w:pPr>
-      <w:r>
-        <w:rPr>
-          <w:rFonts w:cstheme="minorHAnsi"/>
-          <w:lang w:val="fr-CA"/>
-        </w:rPr>
-        <w:t>Quelle est la hauteur hors-sol du bâtiment?</w:t>
-      </w:r>
-      <w:r>
-        <w:rPr>
-          <w:rFonts w:cstheme="minorHAnsi"/>
-          <w:lang w:val="fr-CA"/>
-        </w:rPr>
-        <w:t xml:space="preserve"> </w:t>
-      </w:r>
-      <w:r>
-        <w:rPr>
-          <w:rFonts w:cstheme="minorHAnsi"/>
-          <w:lang w:val="fr-CA"/>
-        </w:rPr>
-        <w:t>_____</w:t>
-      </w:r>
-    </w:p>
-    <w:p>
-      <w:pPr>
-        <w:rPr>
-          <w:rFonts w:cstheme="minorHAnsi"/>
-          <w:lang w:val="fr-CA"/>
-        </w:rPr>
-      </w:pPr>
-      <w:r>
-        <w:rPr>
-          <w:rFonts w:cstheme="minorHAnsi"/>
-          <w:lang w:val="fr-CA"/>
-        </w:rPr>
-        <w:t>Combien d’étages comporte le bâtiment concerné?</w:t>
-      </w:r>
-      <w:r>
-        <w:rPr>
-          <w:rFonts w:cstheme="minorHAnsi"/>
-          <w:lang w:val="fr-CA"/>
-        </w:rPr>
-        <w:t xml:space="preserve"> </w:t>
-      </w:r>
-      <w:r>
-        <w:rPr>
-          <w:rFonts w:cstheme="minorHAnsi"/>
-          <w:lang w:val="fr-CA"/>
-        </w:rPr>
-        <w:t>_____</w:t>
-      </w:r>
-    </w:p>
+    <w:tbl>
+      <w:tblPr>
+        <w:tblStyle w:val="TableGrid"/>
+        <w:tblW w:w="0" w:type="auto"/>
+        <w:tblBorders>
+          <w:top w:val="none" w:sz="0" w:space="0" w:color="auto"/>
+          <w:left w:val="none" w:sz="0" w:space="0" w:color="auto"/>
+          <w:bottom w:val="none" w:sz="0" w:space="0" w:color="auto"/>
+          <w:right w:val="none" w:sz="0" w:space="0" w:color="auto"/>
+          <w:insideH w:val="none" w:sz="0" w:space="0" w:color="auto"/>
+          <w:insideV w:val="none" w:sz="0" w:space="0" w:color="auto"/>
+        </w:tblBorders>
+        <w:tblLook w:val="04A0" w:firstRow="1" w:lastRow="0" w:firstColumn="1" w:lastColumn="0" w:noHBand="0" w:noVBand="1"/>
+      </w:tblPr>
+      <w:tblGrid>
+        <w:gridCol w:w="4111"/>
+        <w:gridCol w:w="1701"/>
+      </w:tblGrid>
+      <w:tr>
+        <w:tc>
+          <w:tcPr>
+            <w:tcW w:w="4111" w:type="dxa"/>
+          </w:tcPr>
+          <w:p>
+            <w:pPr>
+              <w:spacing w:before="100" w:beforeAutospacing="1" w:after="100" w:afterAutospacing="1" w:line="259" w:lineRule="auto"/>
+              <w:rPr>
+                <w:rFonts w:cstheme="minorHAnsi"/>
+                <w:lang w:val="fr-CA"/>
+              </w:rPr>
+            </w:pPr>
+            <w:r>
+              <w:rPr>
+                <w:rFonts w:cstheme="minorHAnsi"/>
+                <w:lang w:val="fr-CA"/>
+              </w:rPr>
+              <w:t>Quelle est la hauteur hors-sol du bâtiment?</w:t>
+            </w:r>
+          </w:p>
+        </w:tc>
+        <w:tc>
+          <w:tcPr>
+            <w:tcW w:w="1701" w:type="dxa"/>
+            <w:tcBorders>
+              <w:bottom w:val="single" w:sz="4" w:space="0" w:color="auto"/>
+            </w:tcBorders>
+          </w:tcPr>
+          <w:p>
+            <w:pPr>
+              <w:spacing w:before="100" w:beforeAutospacing="1" w:after="100" w:afterAutospacing="1"/>
+              <w:rPr>
+                <w:rFonts w:cstheme="minorHAnsi"/>
+                <w:lang w:val="fr-CA"/>
+              </w:rPr>
+            </w:pPr>
+          </w:p>
+        </w:tc>
+      </w:tr>
+    </w:tbl>
+    <w:p>
+      <w:pPr>
+        <w:rPr>
+          <w:rFonts w:cstheme="minorHAnsi"/>
+          <w:lang w:val="fr-CA"/>
+        </w:rPr>
+      </w:pPr>
+    </w:p>
+    <w:tbl>
+      <w:tblPr>
+        <w:tblStyle w:val="TableGrid"/>
+        <w:tblW w:w="0" w:type="auto"/>
+        <w:tblBorders>
+          <w:top w:val="none" w:sz="0" w:space="0" w:color="auto"/>
+          <w:left w:val="none" w:sz="0" w:space="0" w:color="auto"/>
+          <w:bottom w:val="none" w:sz="0" w:space="0" w:color="auto"/>
+          <w:right w:val="none" w:sz="0" w:space="0" w:color="auto"/>
+          <w:insideH w:val="none" w:sz="0" w:space="0" w:color="auto"/>
+          <w:insideV w:val="none" w:sz="0" w:space="0" w:color="auto"/>
+        </w:tblBorders>
+        <w:tblLook w:val="04A0" w:firstRow="1" w:lastRow="0" w:firstColumn="1" w:lastColumn="0" w:noHBand="0" w:noVBand="1"/>
+      </w:tblPr>
+      <w:tblGrid>
+        <w:gridCol w:w="4820"/>
+        <w:gridCol w:w="1843"/>
+      </w:tblGrid>
+      <w:tr>
+        <w:tc>
+          <w:tcPr>
+            <w:tcW w:w="4820" w:type="dxa"/>
+          </w:tcPr>
+          <w:p>
+            <w:pPr>
+              <w:spacing w:before="100" w:beforeAutospacing="1" w:after="100" w:afterAutospacing="1" w:line="259" w:lineRule="auto"/>
+              <w:rPr>
+                <w:rFonts w:cstheme="minorHAnsi"/>
+                <w:lang w:val="fr-CA"/>
+              </w:rPr>
+            </w:pPr>
+            <w:r>
+              <w:rPr>
+                <w:rFonts w:cstheme="minorHAnsi"/>
+                <w:lang w:val="fr-CA"/>
+              </w:rPr>
+              <w:t>Combien d’étages comporte le bâtiment concerné?</w:t>
+            </w:r>
+          </w:p>
+        </w:tc>
+        <w:tc>
+          <w:tcPr>
+            <w:tcW w:w="1843" w:type="dxa"/>
+            <w:tcBorders>
+              <w:bottom w:val="single" w:sz="4" w:space="0" w:color="auto"/>
+            </w:tcBorders>
+          </w:tcPr>
+          <w:p>
+            <w:pPr>
+              <w:spacing w:before="100" w:beforeAutospacing="1" w:after="100" w:afterAutospacing="1"/>
+              <w:rPr>
+                <w:rFonts w:cstheme="minorHAnsi"/>
+                <w:lang w:val="fr-CA"/>
+              </w:rPr>
+            </w:pPr>
+          </w:p>
+        </w:tc>
+      </w:tr>
+    </w:tbl>
     <w:p>
       <w:pPr>
         <w:rPr>
@@ -1923,33 +2125,71 @@
         <w:t>Année de construction du bâtiment</w:t>
       </w:r>
     </w:p>
-    <w:p>
-      <w:pPr>
-        <w:rPr>
-          <w:lang w:val="fr-CA"/>
-        </w:rPr>
-      </w:pPr>
-      <w:r>
-        <w:rPr>
-          <w:rFonts w:cstheme="minorHAnsi"/>
-          <w:lang w:val="fr-CA"/>
-        </w:rPr>
-        <w:t>En quelle année le bâtiment a-t-il été construit, à son origine?</w:t>
-      </w:r>
-      <w:r>
-        <w:rPr>
-          <w:rFonts w:cstheme="minorHAnsi"/>
-          <w:lang w:val="fr-CA"/>
-        </w:rPr>
-        <w:t xml:space="preserve"> </w:t>
-      </w:r>
-      <w:r>
-        <w:rPr>
-          <w:rFonts w:cstheme="minorHAnsi"/>
-          <w:lang w:val="fr-CA"/>
-        </w:rPr>
-        <w:t>_____</w:t>
-      </w:r>
+    <w:tbl>
+      <w:tblPr>
+        <w:tblStyle w:val="TableGrid"/>
+        <w:tblW w:w="0" w:type="auto"/>
+        <w:tblBorders>
+          <w:top w:val="none" w:sz="0" w:space="0" w:color="auto"/>
+          <w:left w:val="none" w:sz="0" w:space="0" w:color="auto"/>
+          <w:bottom w:val="none" w:sz="0" w:space="0" w:color="auto"/>
+          <w:right w:val="none" w:sz="0" w:space="0" w:color="auto"/>
+          <w:insideH w:val="none" w:sz="0" w:space="0" w:color="auto"/>
+          <w:insideV w:val="none" w:sz="0" w:space="0" w:color="auto"/>
+        </w:tblBorders>
+        <w:tblLook w:val="04A0" w:firstRow="1" w:lastRow="0" w:firstColumn="1" w:lastColumn="0" w:noHBand="0" w:noVBand="1"/>
+      </w:tblPr>
+      <w:tblGrid>
+        <w:gridCol w:w="5812"/>
+        <w:gridCol w:w="1701"/>
+      </w:tblGrid>
+      <w:tr>
+        <w:tc>
+          <w:tcPr>
+            <w:tcW w:w="5812" w:type="dxa"/>
+          </w:tcPr>
+          <w:p>
+            <w:pPr>
+              <w:spacing w:before="100" w:beforeAutospacing="1" w:after="100" w:afterAutospacing="1" w:line="259" w:lineRule="auto"/>
+              <w:rPr>
+                <w:rFonts w:cstheme="minorHAnsi"/>
+                <w:lang w:val="fr-CA"/>
+              </w:rPr>
+            </w:pPr>
+            <w:r>
+              <w:rPr>
+                <w:rFonts w:cstheme="minorHAnsi"/>
+                <w:lang w:val="fr-CA"/>
+              </w:rPr>
+              <w:t>En quelle année le bâtiment a-t-il été construit, à son origine?</w:t>
+            </w:r>
+          </w:p>
+        </w:tc>
+        <w:tc>
+          <w:tcPr>
+            <w:tcW w:w="1701" w:type="dxa"/>
+            <w:tcBorders>
+              <w:bottom w:val="single" w:sz="4" w:space="0" w:color="auto"/>
+            </w:tcBorders>
+          </w:tcPr>
+          <w:p>
+            <w:pPr>
+              <w:spacing w:before="100" w:beforeAutospacing="1" w:after="100" w:afterAutospacing="1"/>
+              <w:rPr>
+                <w:rFonts w:cstheme="minorHAnsi"/>
+                <w:lang w:val="fr-CA"/>
+              </w:rPr>
+            </w:pPr>
+          </w:p>
+        </w:tc>
+      </w:tr>
+    </w:tbl>
+    <w:p>
+      <w:pPr>
+        <w:rPr>
+          <w:lang w:val="fr-CA"/>
+        </w:rPr>
+      </w:pPr>
     </w:p>
     <w:p>
       <w:pPr>

</xml_diff>

<commit_message>
Update formulaire; retirer ligne; ajout nombre max de mots
</commit_message>
<xml_diff>
--- a/partenariats/roy-document-formulaire_fiche_projet_nplex-20230918.docx
+++ b/partenariats/roy-document-formulaire_fiche_projet_nplex-20230918.docx
@@ -200,87 +200,6 @@
         </w:rPr>
       </w:pPr>
     </w:p>
-    <w:tbl>
-      <w:tblPr>
-        <w:tblStyle w:val="TableGrid"/>
-        <w:tblW w:w="0" w:type="auto"/>
-        <w:tblBorders>
-          <w:top w:val="none" w:sz="0" w:space="0" w:color="auto"/>
-          <w:left w:val="none" w:sz="0" w:space="0" w:color="auto"/>
-          <w:bottom w:val="none" w:sz="0" w:space="0" w:color="auto"/>
-          <w:right w:val="none" w:sz="0" w:space="0" w:color="auto"/>
-          <w:insideH w:val="none" w:sz="0" w:space="0" w:color="auto"/>
-          <w:insideV w:val="none" w:sz="0" w:space="0" w:color="auto"/>
-        </w:tblBorders>
-        <w:tblLook w:val="04A0" w:firstRow="1" w:lastRow="0" w:firstColumn="1" w:lastColumn="0" w:noHBand="0" w:noVBand="1"/>
-      </w:tblPr>
-      <w:tblGrid>
-        <w:gridCol w:w="2268"/>
-        <w:gridCol w:w="6658"/>
-      </w:tblGrid>
-      <w:tr>
-        <w:tc>
-          <w:tcPr>
-            <w:tcW w:w="2268" w:type="dxa"/>
-          </w:tcPr>
-          <w:p>
-            <w:pPr>
-              <w:spacing w:before="100" w:beforeAutospacing="1" w:after="100" w:afterAutospacing="1" w:line="259" w:lineRule="auto"/>
-              <w:rPr>
-                <w:rFonts w:cstheme="minorHAnsi"/>
-                <w:lang w:val="en-US"/>
-              </w:rPr>
-            </w:pPr>
-            <w:r>
-              <w:rPr>
-                <w:rFonts w:cstheme="minorHAnsi"/>
-                <w:lang w:val="en-US"/>
-              </w:rPr>
-              <w:t xml:space="preserve">Nom </w:t>
-            </w:r>
-            <w:r>
-              <w:rPr>
-                <w:rFonts w:cstheme="minorHAnsi"/>
-                <w:lang w:val="en-US"/>
-              </w:rPr>
-              <w:t xml:space="preserve">de </w:t>
-            </w:r>
-            <w:proofErr w:type="spellStart"/>
-            <w:r>
-              <w:rPr>
-                <w:rFonts w:cstheme="minorHAnsi"/>
-                <w:lang w:val="en-US"/>
-              </w:rPr>
-              <w:t>l'organisation</w:t>
-            </w:r>
-            <w:proofErr w:type="spellEnd"/>
-            <w:r>
-              <w:rPr>
-                <w:rFonts w:cstheme="minorHAnsi"/>
-                <w:lang w:val="en-US"/>
-              </w:rPr>
-              <w:t>:</w:t>
-            </w:r>
-          </w:p>
-        </w:tc>
-        <w:tc>
-          <w:tcPr>
-            <w:tcW w:w="6658" w:type="dxa"/>
-            <w:tcBorders>
-              <w:bottom w:val="single" w:sz="4" w:space="0" w:color="auto"/>
-            </w:tcBorders>
-          </w:tcPr>
-          <w:p>
-            <w:pPr>
-              <w:spacing w:before="100" w:beforeAutospacing="1" w:after="100" w:afterAutospacing="1"/>
-              <w:rPr>
-                <w:rFonts w:cstheme="minorHAnsi"/>
-              </w:rPr>
-            </w:pPr>
-          </w:p>
-        </w:tc>
-      </w:tr>
-    </w:tbl>
     <w:p>
       <w:pPr>
         <w:rPr>
@@ -288,6 +207,37 @@
           <w:lang w:val="en-US"/>
         </w:rPr>
       </w:pPr>
+      <w:r>
+        <w:rPr>
+          <w:rFonts w:cstheme="minorHAnsi"/>
+          <w:lang w:val="en-US"/>
+        </w:rPr>
+        <w:t xml:space="preserve">Nom de </w:t>
+      </w:r>
+      <w:proofErr w:type="spellStart"/>
+      <w:r>
+        <w:rPr>
+          <w:rFonts w:cstheme="minorHAnsi"/>
+          <w:lang w:val="en-US"/>
+        </w:rPr>
+        <w:t>l'organisation</w:t>
+      </w:r>
+      <w:proofErr w:type="spellEnd"/>
+      <w:r>
+        <w:rPr>
+          <w:rFonts w:cstheme="minorHAnsi"/>
+          <w:lang w:val="en-US"/>
+        </w:rPr>
+        <w:t>:</w:t>
+      </w:r>
+    </w:p>
+    <w:p>
+      <w:pPr>
+        <w:rPr>
+          <w:rFonts w:cstheme="minorHAnsi"/>
+          <w:lang w:val="en-US"/>
+        </w:rPr>
+      </w:pPr>
     </w:p>
     <w:p>
       <w:pPr>
@@ -325,245 +275,114 @@
       </w:r>
       <w:proofErr w:type="spellEnd"/>
     </w:p>
-    <w:tbl>
-      <w:tblPr>
-        <w:tblStyle w:val="TableGrid"/>
-        <w:tblW w:w="0" w:type="auto"/>
-        <w:tblBorders>
-          <w:top w:val="none" w:sz="0" w:space="0" w:color="auto"/>
-          <w:left w:val="none" w:sz="0" w:space="0" w:color="auto"/>
-          <w:bottom w:val="none" w:sz="0" w:space="0" w:color="auto"/>
-          <w:right w:val="none" w:sz="0" w:space="0" w:color="auto"/>
-          <w:insideH w:val="none" w:sz="0" w:space="0" w:color="auto"/>
-          <w:insideV w:val="none" w:sz="0" w:space="0" w:color="auto"/>
-        </w:tblBorders>
-        <w:tblLook w:val="04A0" w:firstRow="1" w:lastRow="0" w:firstColumn="1" w:lastColumn="0" w:noHBand="0" w:noVBand="1"/>
-      </w:tblPr>
-      <w:tblGrid>
-        <w:gridCol w:w="1560"/>
-        <w:gridCol w:w="7366"/>
-      </w:tblGrid>
-      <w:tr>
-        <w:tc>
-          <w:tcPr>
-            <w:tcW w:w="1560" w:type="dxa"/>
-          </w:tcPr>
-          <w:p>
-            <w:pPr>
-              <w:spacing w:before="100" w:beforeAutospacing="1" w:after="100" w:afterAutospacing="1"/>
-              <w:rPr>
-                <w:rFonts w:cstheme="minorHAnsi"/>
-                <w:lang w:val="en-US"/>
-              </w:rPr>
-            </w:pPr>
-            <w:proofErr w:type="spellStart"/>
-            <w:r>
-              <w:rPr>
-                <w:rFonts w:cstheme="minorHAnsi"/>
-                <w:lang w:val="en-US"/>
-              </w:rPr>
-              <w:t>Titre</w:t>
-            </w:r>
-            <w:proofErr w:type="spellEnd"/>
-            <w:r>
-              <w:rPr>
-                <w:rFonts w:cstheme="minorHAnsi"/>
-                <w:lang w:val="en-US"/>
-              </w:rPr>
-              <w:t xml:space="preserve"> du </w:t>
-            </w:r>
-            <w:proofErr w:type="spellStart"/>
-            <w:r>
-              <w:rPr>
-                <w:rFonts w:cstheme="minorHAnsi"/>
-                <w:lang w:val="en-US"/>
-              </w:rPr>
-              <w:t>projet</w:t>
-            </w:r>
-            <w:proofErr w:type="spellEnd"/>
-            <w:r>
-              <w:rPr>
-                <w:rFonts w:cstheme="minorHAnsi"/>
-                <w:lang w:val="en-US"/>
-              </w:rPr>
-              <w:t>:</w:t>
-            </w:r>
-          </w:p>
-        </w:tc>
-        <w:tc>
-          <w:tcPr>
-            <w:tcW w:w="7366" w:type="dxa"/>
-            <w:tcBorders>
-              <w:bottom w:val="single" w:sz="4" w:space="0" w:color="auto"/>
-            </w:tcBorders>
-          </w:tcPr>
-          <w:p>
-            <w:pPr>
-              <w:spacing w:before="100" w:beforeAutospacing="1" w:after="100" w:afterAutospacing="1"/>
-              <w:rPr>
-                <w:rFonts w:cstheme="minorHAnsi"/>
-                <w:lang w:val="en-US"/>
-              </w:rPr>
-            </w:pPr>
-          </w:p>
-        </w:tc>
-      </w:tr>
-    </w:tbl>
     <w:p>
       <w:pPr>
         <w:rPr>
           <w:lang w:val="en-US"/>
         </w:rPr>
       </w:pPr>
-    </w:p>
-    <w:tbl>
-      <w:tblPr>
-        <w:tblStyle w:val="TableGrid"/>
-        <w:tblW w:w="0" w:type="auto"/>
-        <w:tblBorders>
-          <w:top w:val="none" w:sz="0" w:space="0" w:color="auto"/>
-          <w:left w:val="none" w:sz="0" w:space="0" w:color="auto"/>
-          <w:bottom w:val="none" w:sz="0" w:space="0" w:color="auto"/>
-          <w:right w:val="none" w:sz="0" w:space="0" w:color="auto"/>
-          <w:insideH w:val="none" w:sz="0" w:space="0" w:color="auto"/>
-          <w:insideV w:val="none" w:sz="0" w:space="0" w:color="auto"/>
-        </w:tblBorders>
-        <w:tblLook w:val="04A0" w:firstRow="1" w:lastRow="0" w:firstColumn="1" w:lastColumn="0" w:noHBand="0" w:noVBand="1"/>
-      </w:tblPr>
-      <w:tblGrid>
-        <w:gridCol w:w="993"/>
-        <w:gridCol w:w="7933"/>
-      </w:tblGrid>
-      <w:tr>
-        <w:tc>
-          <w:tcPr>
-            <w:tcW w:w="993" w:type="dxa"/>
-          </w:tcPr>
-          <w:p>
-            <w:pPr>
-              <w:spacing w:before="100" w:beforeAutospacing="1" w:after="100" w:afterAutospacing="1" w:line="259" w:lineRule="auto"/>
-              <w:rPr>
-                <w:rFonts w:cstheme="minorHAnsi"/>
-                <w:lang w:val="en-US"/>
-              </w:rPr>
-            </w:pPr>
-            <w:r>
-              <w:rPr>
-                <w:rFonts w:cstheme="minorHAnsi"/>
-                <w:lang w:val="en-US"/>
-              </w:rPr>
-              <w:t>Résumé:</w:t>
-            </w:r>
-          </w:p>
-        </w:tc>
-        <w:tc>
-          <w:tcPr>
-            <w:tcW w:w="7933" w:type="dxa"/>
-            <w:tcBorders>
-              <w:bottom w:val="single" w:sz="4" w:space="0" w:color="auto"/>
-            </w:tcBorders>
-          </w:tcPr>
-          <w:p>
-            <w:pPr>
-              <w:spacing w:before="100" w:beforeAutospacing="1" w:after="100" w:afterAutospacing="1"/>
-              <w:rPr>
-                <w:rFonts w:cstheme="minorHAnsi"/>
-                <w:lang w:val="en-US"/>
-              </w:rPr>
-            </w:pPr>
-          </w:p>
-        </w:tc>
-      </w:tr>
-    </w:tbl>
-    <w:p>
-      <w:pPr>
+      <w:proofErr w:type="spellStart"/>
+      <w:r>
         <w:rPr>
           <w:lang w:val="en-US"/>
         </w:rPr>
-      </w:pPr>
-    </w:p>
-    <w:tbl>
-      <w:tblPr>
-        <w:tblStyle w:val="TableGrid"/>
-        <w:tblW w:w="0" w:type="auto"/>
-        <w:tblBorders>
-          <w:top w:val="none" w:sz="0" w:space="0" w:color="auto"/>
-          <w:left w:val="none" w:sz="0" w:space="0" w:color="auto"/>
-          <w:bottom w:val="none" w:sz="0" w:space="0" w:color="auto"/>
-          <w:right w:val="none" w:sz="0" w:space="0" w:color="auto"/>
-          <w:insideH w:val="none" w:sz="0" w:space="0" w:color="auto"/>
-          <w:insideV w:val="none" w:sz="0" w:space="0" w:color="auto"/>
-        </w:tblBorders>
-        <w:tblLook w:val="04A0" w:firstRow="1" w:lastRow="0" w:firstColumn="1" w:lastColumn="0" w:noHBand="0" w:noVBand="1"/>
-      </w:tblPr>
-      <w:tblGrid>
-        <w:gridCol w:w="2127"/>
-        <w:gridCol w:w="6799"/>
-      </w:tblGrid>
-      <w:tr>
-        <w:tc>
-          <w:tcPr>
-            <w:tcW w:w="2127" w:type="dxa"/>
-          </w:tcPr>
-          <w:p>
-            <w:pPr>
-              <w:spacing w:before="100" w:beforeAutospacing="1" w:after="100" w:afterAutospacing="1"/>
-              <w:rPr>
-                <w:rFonts w:cstheme="minorHAnsi"/>
-                <w:lang w:val="en-US"/>
-              </w:rPr>
-            </w:pPr>
-            <w:r>
-              <w:rPr>
-                <w:rFonts w:cstheme="minorHAnsi"/>
-                <w:lang w:val="en-US"/>
-              </w:rPr>
-              <w:t xml:space="preserve">Description </w:t>
-            </w:r>
-            <w:proofErr w:type="spellStart"/>
-            <w:r>
-              <w:rPr>
-                <w:rFonts w:cstheme="minorHAnsi"/>
-                <w:lang w:val="en-US"/>
-              </w:rPr>
-              <w:t>détaillée</w:t>
-            </w:r>
-            <w:proofErr w:type="spellEnd"/>
-            <w:r>
-              <w:rPr>
-                <w:rFonts w:cstheme="minorHAnsi"/>
-                <w:lang w:val="en-US"/>
-              </w:rPr>
-              <w:t>:</w:t>
-            </w:r>
-          </w:p>
-        </w:tc>
-        <w:tc>
-          <w:tcPr>
-            <w:tcW w:w="6799" w:type="dxa"/>
-            <w:tcBorders>
-              <w:bottom w:val="single" w:sz="4" w:space="0" w:color="auto"/>
-            </w:tcBorders>
-          </w:tcPr>
-          <w:p>
-            <w:pPr>
-              <w:spacing w:before="100" w:beforeAutospacing="1" w:after="100" w:afterAutospacing="1"/>
-              <w:rPr>
-                <w:rFonts w:cstheme="minorHAnsi"/>
-                <w:lang w:val="fr-CA"/>
-              </w:rPr>
-            </w:pPr>
-          </w:p>
-        </w:tc>
-      </w:tr>
-    </w:tbl>
-    <w:p>
-      <w:pPr>
-        <w:rPr>
-          <w:rFonts w:cstheme="minorHAnsi"/>
-          <w:lang w:val="fr-CA"/>
-        </w:rPr>
-      </w:pPr>
+        <w:t>Titre</w:t>
+      </w:r>
+      <w:proofErr w:type="spellEnd"/>
+      <w:r>
+        <w:rPr>
+          <w:lang w:val="en-US"/>
+        </w:rPr>
+        <w:t xml:space="preserve"> du </w:t>
+      </w:r>
+      <w:proofErr w:type="spellStart"/>
+      <w:r>
+        <w:rPr>
+          <w:lang w:val="en-US"/>
+        </w:rPr>
+        <w:t>projet</w:t>
+      </w:r>
+      <w:proofErr w:type="spellEnd"/>
+      <w:r>
+        <w:rPr>
+          <w:lang w:val="en-US"/>
+        </w:rPr>
+        <w:t>:</w:t>
+      </w:r>
+      <w:r>
+        <w:rPr>
+          <w:lang w:val="en-US"/>
+        </w:rPr>
+        <w:tab/>
+      </w:r>
+    </w:p>
+    <w:p>
+      <w:pPr>
+        <w:rPr>
+          <w:lang w:val="fr-CA"/>
+        </w:rPr>
+      </w:pPr>
+      <w:r>
+        <w:rPr>
+          <w:lang w:val="fr-CA"/>
+        </w:rPr>
+        <w:t>Résumé</w:t>
+      </w:r>
+      <w:r>
+        <w:rPr>
+          <w:lang w:val="fr-CA"/>
+        </w:rPr>
+        <w:t xml:space="preserve"> [</w:t>
+      </w:r>
+      <w:r>
+        <w:rPr>
+          <w:lang w:val="fr-CA"/>
+        </w:rPr>
+        <w:t>80</w:t>
+      </w:r>
+      <w:r>
+        <w:rPr>
+          <w:lang w:val="fr-CA"/>
+        </w:rPr>
+        <w:t xml:space="preserve"> mots]: </w:t>
+      </w:r>
+    </w:p>
+    <w:p>
+      <w:pPr>
+        <w:rPr>
+          <w:lang w:val="fr-CA"/>
+        </w:rPr>
+      </w:pPr>
+      <w:r>
+        <w:rPr>
+          <w:lang w:val="fr-CA"/>
+        </w:rPr>
+        <w:t>Description détaillée</w:t>
+      </w:r>
+      <w:r>
+        <w:rPr>
+          <w:lang w:val="fr-CA"/>
+        </w:rPr>
+        <w:t xml:space="preserve"> </w:t>
+      </w:r>
+      <w:r>
+        <w:rPr>
+          <w:lang w:val="fr-CA"/>
+        </w:rPr>
+        <w:t>[500 mots</w:t>
+      </w:r>
+      <w:r>
+        <w:rPr>
+          <w:lang w:val="fr-CA"/>
+        </w:rPr>
+        <w:t>]</w:t>
+      </w:r>
+      <w:r>
+        <w:rPr>
+          <w:lang w:val="fr-CA"/>
+        </w:rPr>
+        <w:t>:</w:t>
+      </w:r>
     </w:p>
     <w:p>
       <w:pPr>
@@ -896,22 +715,6 @@
     </w:p>
     <w:p>
       <w:pPr>
-        <w:rPr>
-          <w:rFonts w:cstheme="minorHAnsi"/>
-          <w:lang w:val="fr-CA"/>
-        </w:rPr>
-      </w:pPr>
-    </w:p>
-    <w:p>
-      <w:pPr>
-        <w:rPr>
-          <w:rFonts w:cstheme="minorHAnsi"/>
-          <w:lang w:val="fr-CA"/>
-        </w:rPr>
-      </w:pPr>
-    </w:p>
-    <w:p>
-      <w:pPr>
         <w:pStyle w:val="Heading2"/>
         <w:rPr>
           <w:rFonts w:asciiTheme="minorHAnsi" w:hAnsiTheme="minorHAnsi" w:cstheme="minorHAnsi"/>
@@ -923,147 +726,82 @@
           <w:rFonts w:asciiTheme="minorHAnsi" w:hAnsiTheme="minorHAnsi" w:cstheme="minorHAnsi"/>
           <w:lang w:val="fr-CA"/>
         </w:rPr>
+        <w:t xml:space="preserve">Fourchette de coûts </w:t>
+      </w:r>
+    </w:p>
+    <w:p>
+      <w:pPr>
+        <w:rPr>
+          <w:rFonts w:cstheme="minorHAnsi"/>
+          <w:lang w:val="fr-CA"/>
+        </w:rPr>
+      </w:pPr>
+      <w:r>
+        <w:rPr>
+          <w:rFonts w:cstheme="minorHAnsi"/>
+          <w:lang w:val="fr-CA"/>
+        </w:rPr>
+        <w:t xml:space="preserve">Indiquez approximativement les coûts totaux du projet, selon un niveau de précision avec lequel vous êtes confortable. </w:t>
+      </w:r>
+    </w:p>
+    <w:p>
+      <w:pPr>
+        <w:rPr>
+          <w:rFonts w:cstheme="minorHAnsi"/>
+          <w:lang w:val="fr-CA"/>
+        </w:rPr>
+      </w:pPr>
+      <w:r>
+        <w:rPr>
+          <w:rFonts w:cstheme="minorHAnsi"/>
+          <w:lang w:val="fr-CA"/>
+        </w:rPr>
+        <w:t>Min:</w:t>
+      </w:r>
+      <w:r>
+        <w:rPr>
+          <w:rFonts w:cstheme="minorHAnsi"/>
+          <w:lang w:val="fr-CA"/>
+        </w:rPr>
+        <w:tab/>
+      </w:r>
+    </w:p>
+    <w:p>
+      <w:pPr>
+        <w:rPr>
+          <w:rFonts w:cstheme="minorHAnsi"/>
+          <w:lang w:val="fr-CA"/>
+        </w:rPr>
+      </w:pPr>
+      <w:r>
+        <w:rPr>
+          <w:rFonts w:cstheme="minorHAnsi"/>
+          <w:lang w:val="fr-CA"/>
+        </w:rPr>
+        <w:t xml:space="preserve">Max: </w:t>
+      </w:r>
+      <w:r>
+        <w:rPr>
+          <w:rFonts w:cstheme="minorHAnsi"/>
+          <w:lang w:val="fr-CA"/>
+        </w:rPr>
+        <w:tab/>
+      </w:r>
+    </w:p>
+    <w:p>
+      <w:pPr>
+        <w:pStyle w:val="Heading2"/>
+        <w:rPr>
+          <w:rFonts w:asciiTheme="minorHAnsi" w:hAnsiTheme="minorHAnsi" w:cstheme="minorHAnsi"/>
+          <w:lang w:val="fr-CA"/>
+        </w:rPr>
+      </w:pPr>
+      <w:r>
+        <w:rPr>
+          <w:rFonts w:asciiTheme="minorHAnsi" w:hAnsiTheme="minorHAnsi" w:cstheme="minorHAnsi"/>
+          <w:lang w:val="fr-CA"/>
+        </w:rPr>
         <w:lastRenderedPageBreak/>
-        <w:t xml:space="preserve">Fourchette de coûts </w:t>
-      </w:r>
-    </w:p>
-    <w:p>
-      <w:pPr>
-        <w:rPr>
-          <w:rFonts w:cstheme="minorHAnsi"/>
-          <w:lang w:val="fr-CA"/>
-        </w:rPr>
-      </w:pPr>
-      <w:r>
-        <w:rPr>
-          <w:rFonts w:cstheme="minorHAnsi"/>
-          <w:lang w:val="fr-CA"/>
-        </w:rPr>
-        <w:t xml:space="preserve">Indiquez approximativement les coûts totaux du projet, selon un niveau de précision avec lequel vous êtes confortable. </w:t>
-      </w:r>
-    </w:p>
-    <w:tbl>
-      <w:tblPr>
-        <w:tblStyle w:val="TableGrid"/>
-        <w:tblW w:w="0" w:type="auto"/>
-        <w:tblBorders>
-          <w:top w:val="none" w:sz="0" w:space="0" w:color="auto"/>
-          <w:left w:val="none" w:sz="0" w:space="0" w:color="auto"/>
-          <w:bottom w:val="none" w:sz="0" w:space="0" w:color="auto"/>
-          <w:right w:val="none" w:sz="0" w:space="0" w:color="auto"/>
-          <w:insideH w:val="none" w:sz="0" w:space="0" w:color="auto"/>
-          <w:insideV w:val="none" w:sz="0" w:space="0" w:color="auto"/>
-        </w:tblBorders>
-        <w:tblLook w:val="04A0" w:firstRow="1" w:lastRow="0" w:firstColumn="1" w:lastColumn="0" w:noHBand="0" w:noVBand="1"/>
-      </w:tblPr>
-      <w:tblGrid>
-        <w:gridCol w:w="1134"/>
-        <w:gridCol w:w="993"/>
-      </w:tblGrid>
-      <w:tr>
-        <w:tc>
-          <w:tcPr>
-            <w:tcW w:w="1134" w:type="dxa"/>
-          </w:tcPr>
-          <w:p>
-            <w:pPr>
-              <w:spacing w:before="100" w:beforeAutospacing="1" w:after="100" w:afterAutospacing="1" w:line="259" w:lineRule="auto"/>
-              <w:jc w:val="right"/>
-              <w:rPr>
-                <w:rFonts w:cstheme="minorHAnsi"/>
-                <w:lang w:val="en-US"/>
-              </w:rPr>
-            </w:pPr>
-            <w:r>
-              <w:rPr>
-                <w:rFonts w:cstheme="minorHAnsi"/>
-                <w:lang w:val="en-US"/>
-              </w:rPr>
-              <w:t>Min:</w:t>
-            </w:r>
-          </w:p>
-        </w:tc>
-        <w:tc>
-          <w:tcPr>
-            <w:tcW w:w="993" w:type="dxa"/>
-            <w:tcBorders>
-              <w:bottom w:val="single" w:sz="4" w:space="0" w:color="auto"/>
-            </w:tcBorders>
-          </w:tcPr>
-          <w:p>
-            <w:pPr>
-              <w:spacing w:before="100" w:beforeAutospacing="1" w:after="100" w:afterAutospacing="1"/>
-              <w:rPr>
-                <w:rFonts w:cstheme="minorHAnsi"/>
-              </w:rPr>
-            </w:pPr>
-          </w:p>
-        </w:tc>
-      </w:tr>
-      <w:tr>
-        <w:tc>
-          <w:tcPr>
-            <w:tcW w:w="1134" w:type="dxa"/>
-          </w:tcPr>
-          <w:p>
-            <w:pPr>
-              <w:spacing w:before="100" w:beforeAutospacing="1" w:after="100" w:afterAutospacing="1"/>
-              <w:jc w:val="right"/>
-              <w:rPr>
-                <w:rFonts w:cstheme="minorHAnsi"/>
-                <w:lang w:val="en-US"/>
-              </w:rPr>
-            </w:pPr>
-            <w:r>
-              <w:rPr>
-                <w:rFonts w:cstheme="minorHAnsi"/>
-                <w:lang w:val="en-US"/>
-              </w:rPr>
-              <w:t xml:space="preserve">Max: </w:t>
-            </w:r>
-          </w:p>
-        </w:tc>
-        <w:tc>
-          <w:tcPr>
-            <w:tcW w:w="993" w:type="dxa"/>
-            <w:tcBorders>
-              <w:top w:val="single" w:sz="4" w:space="0" w:color="auto"/>
-              <w:bottom w:val="single" w:sz="4" w:space="0" w:color="auto"/>
-            </w:tcBorders>
-          </w:tcPr>
-          <w:p>
-            <w:pPr>
-              <w:spacing w:before="100" w:beforeAutospacing="1" w:after="100" w:afterAutospacing="1"/>
-              <w:rPr>
-                <w:rFonts w:cstheme="minorHAnsi"/>
-                <w:lang w:val="en-US"/>
-              </w:rPr>
-            </w:pPr>
-          </w:p>
-        </w:tc>
-      </w:tr>
-    </w:tbl>
-    <w:p>
-      <w:pPr>
-        <w:rPr>
-          <w:rFonts w:cstheme="minorHAnsi"/>
-          <w:lang w:val="fr-CA"/>
-        </w:rPr>
-      </w:pPr>
-    </w:p>
-    <w:p>
-      <w:pPr>
-        <w:pStyle w:val="Heading2"/>
-        <w:rPr>
-          <w:rFonts w:asciiTheme="minorHAnsi" w:hAnsiTheme="minorHAnsi" w:cstheme="minorHAnsi"/>
-          <w:lang w:val="fr-CA"/>
-        </w:rPr>
-      </w:pPr>
-      <w:r>
-        <w:rPr>
-          <w:rFonts w:asciiTheme="minorHAnsi" w:hAnsiTheme="minorHAnsi" w:cstheme="minorHAnsi"/>
-          <w:lang w:val="fr-CA"/>
-        </w:rPr>
         <w:t>Propriété du site</w:t>
       </w:r>
     </w:p>
@@ -1284,7 +1022,6 @@
     <w:p>
       <w:pPr>
         <w:rPr>
-          <w:rFonts w:cstheme="minorHAnsi"/>
           <w:lang w:val="fr-CA"/>
         </w:rPr>
       </w:pPr>
@@ -1335,103 +1072,27 @@
         <w:t>.</w:t>
       </w:r>
     </w:p>
-    <w:tbl>
-      <w:tblPr>
-        <w:tblStyle w:val="TableGrid"/>
-        <w:tblW w:w="0" w:type="auto"/>
-        <w:tblBorders>
-          <w:top w:val="none" w:sz="0" w:space="0" w:color="auto"/>
-          <w:left w:val="none" w:sz="0" w:space="0" w:color="auto"/>
-          <w:bottom w:val="none" w:sz="0" w:space="0" w:color="auto"/>
-          <w:right w:val="none" w:sz="0" w:space="0" w:color="auto"/>
-          <w:insideH w:val="none" w:sz="0" w:space="0" w:color="auto"/>
-          <w:insideV w:val="none" w:sz="0" w:space="0" w:color="auto"/>
-        </w:tblBorders>
-        <w:tblLook w:val="04A0" w:firstRow="1" w:lastRow="0" w:firstColumn="1" w:lastColumn="0" w:noHBand="0" w:noVBand="1"/>
-      </w:tblPr>
-      <w:tblGrid>
-        <w:gridCol w:w="2410"/>
-        <w:gridCol w:w="6516"/>
-      </w:tblGrid>
-      <w:tr>
-        <w:tc>
-          <w:tcPr>
-            <w:tcW w:w="2410" w:type="dxa"/>
-          </w:tcPr>
-          <w:p>
-            <w:pPr>
-              <w:spacing w:before="100" w:beforeAutospacing="1" w:after="100" w:afterAutospacing="1" w:line="259" w:lineRule="auto"/>
-              <w:rPr>
-                <w:rFonts w:cstheme="minorHAnsi"/>
-                <w:lang w:val="en-US"/>
-              </w:rPr>
-            </w:pPr>
-            <w:proofErr w:type="spellStart"/>
-            <w:r>
-              <w:rPr>
-                <w:rFonts w:cstheme="minorHAnsi"/>
-                <w:lang w:val="en-US"/>
-              </w:rPr>
-              <w:t>Adresse</w:t>
-            </w:r>
-            <w:proofErr w:type="spellEnd"/>
-            <w:r>
-              <w:rPr>
-                <w:rFonts w:cstheme="minorHAnsi"/>
-                <w:lang w:val="en-US"/>
-              </w:rPr>
-              <w:t xml:space="preserve"> </w:t>
-            </w:r>
-            <w:proofErr w:type="spellStart"/>
-            <w:r>
-              <w:rPr>
-                <w:rFonts w:cstheme="minorHAnsi"/>
-                <w:lang w:val="en-US"/>
-              </w:rPr>
-              <w:t>ou</w:t>
-            </w:r>
-            <w:proofErr w:type="spellEnd"/>
-            <w:r>
-              <w:rPr>
-                <w:rFonts w:cstheme="minorHAnsi"/>
-                <w:lang w:val="en-US"/>
-              </w:rPr>
-              <w:t xml:space="preserve"> intersection</w:t>
-            </w:r>
-            <w:r>
-              <w:rPr>
-                <w:rFonts w:cstheme="minorHAnsi"/>
-                <w:lang w:val="en-US"/>
-              </w:rPr>
-              <w:t>:</w:t>
-            </w:r>
-          </w:p>
-        </w:tc>
-        <w:tc>
-          <w:tcPr>
-            <w:tcW w:w="6516" w:type="dxa"/>
-            <w:tcBorders>
-              <w:bottom w:val="single" w:sz="4" w:space="0" w:color="auto"/>
-            </w:tcBorders>
-          </w:tcPr>
-          <w:p>
-            <w:pPr>
-              <w:spacing w:before="100" w:beforeAutospacing="1" w:after="100" w:afterAutospacing="1"/>
-              <w:rPr>
-                <w:rFonts w:cstheme="minorHAnsi"/>
-              </w:rPr>
-            </w:pPr>
-          </w:p>
-        </w:tc>
-      </w:tr>
-    </w:tbl>
-    <w:p>
-      <w:pPr>
-        <w:rPr>
-          <w:rFonts w:cstheme="minorHAnsi"/>
-          <w:lang w:val="fr-CA"/>
-        </w:rPr>
-      </w:pPr>
+    <w:p>
+      <w:pPr>
+        <w:rPr>
+          <w:rFonts w:cstheme="minorHAnsi"/>
+          <w:lang w:val="fr-CA"/>
+        </w:rPr>
+      </w:pPr>
+      <w:r>
+        <w:rPr>
+          <w:rFonts w:cstheme="minorHAnsi"/>
+          <w:lang w:val="fr-CA"/>
+        </w:rPr>
+        <w:t>Adresse ou intersection:</w:t>
+      </w:r>
+      <w:r>
+        <w:rPr>
+          <w:rFonts w:cstheme="minorHAnsi"/>
+          <w:lang w:val="fr-CA"/>
+        </w:rPr>
+        <w:t xml:space="preserve"> </w:t>
+      </w:r>
     </w:p>
     <w:p>
       <w:pPr>
@@ -1464,188 +1125,71 @@
         <w:t>Établissez les diverses superficies qui caractérisent le projet.</w:t>
       </w:r>
     </w:p>
-    <w:tbl>
-      <w:tblPr>
-        <w:tblStyle w:val="TableGrid"/>
-        <w:tblW w:w="0" w:type="auto"/>
-        <w:tblBorders>
-          <w:top w:val="none" w:sz="0" w:space="0" w:color="auto"/>
-          <w:left w:val="none" w:sz="0" w:space="0" w:color="auto"/>
-          <w:bottom w:val="none" w:sz="0" w:space="0" w:color="auto"/>
-          <w:right w:val="none" w:sz="0" w:space="0" w:color="auto"/>
-          <w:insideH w:val="none" w:sz="0" w:space="0" w:color="auto"/>
-          <w:insideV w:val="none" w:sz="0" w:space="0" w:color="auto"/>
-        </w:tblBorders>
-        <w:tblLook w:val="04A0" w:firstRow="1" w:lastRow="0" w:firstColumn="1" w:lastColumn="0" w:noHBand="0" w:noVBand="1"/>
-      </w:tblPr>
-      <w:tblGrid>
-        <w:gridCol w:w="3133"/>
-        <w:gridCol w:w="1403"/>
-      </w:tblGrid>
-      <w:tr>
-        <w:tc>
-          <w:tcPr>
-            <w:tcW w:w="3133" w:type="dxa"/>
-          </w:tcPr>
-          <w:p>
-            <w:pPr>
-              <w:spacing w:before="100" w:beforeAutospacing="1" w:after="100" w:afterAutospacing="1" w:line="259" w:lineRule="auto"/>
-              <w:jc w:val="right"/>
-              <w:rPr>
-                <w:rFonts w:cstheme="minorHAnsi"/>
-                <w:lang w:val="en-US"/>
-              </w:rPr>
-            </w:pPr>
-            <w:r>
-              <w:rPr>
-                <w:rFonts w:cstheme="minorHAnsi"/>
-                <w:lang w:val="en-US"/>
-              </w:rPr>
-              <w:t>Aire du site:</w:t>
-            </w:r>
-          </w:p>
-        </w:tc>
-        <w:tc>
-          <w:tcPr>
-            <w:tcW w:w="1403" w:type="dxa"/>
-            <w:tcBorders>
-              <w:bottom w:val="single" w:sz="4" w:space="0" w:color="auto"/>
-            </w:tcBorders>
-          </w:tcPr>
-          <w:p>
-            <w:pPr>
-              <w:spacing w:before="100" w:beforeAutospacing="1" w:after="100" w:afterAutospacing="1"/>
-              <w:rPr>
-                <w:rFonts w:cstheme="minorHAnsi"/>
-              </w:rPr>
-            </w:pPr>
-          </w:p>
-        </w:tc>
-      </w:tr>
-      <w:tr>
-        <w:tc>
-          <w:tcPr>
-            <w:tcW w:w="3133" w:type="dxa"/>
-          </w:tcPr>
-          <w:p>
-            <w:pPr>
-              <w:spacing w:before="100" w:beforeAutospacing="1" w:after="100" w:afterAutospacing="1"/>
-              <w:jc w:val="right"/>
-              <w:rPr>
-                <w:rFonts w:cstheme="minorHAnsi"/>
-                <w:lang w:val="en-US"/>
-              </w:rPr>
-            </w:pPr>
-            <w:r>
-              <w:rPr>
-                <w:rFonts w:cstheme="minorHAnsi"/>
-                <w:lang w:val="en-US"/>
-              </w:rPr>
-              <w:t xml:space="preserve">Aire du </w:t>
-            </w:r>
-            <w:proofErr w:type="spellStart"/>
-            <w:r>
-              <w:rPr>
-                <w:rFonts w:cstheme="minorHAnsi"/>
-                <w:lang w:val="en-US"/>
-              </w:rPr>
-              <w:t>bâtiment</w:t>
-            </w:r>
-            <w:proofErr w:type="spellEnd"/>
-            <w:r>
-              <w:rPr>
-                <w:rFonts w:cstheme="minorHAnsi"/>
-                <w:lang w:val="en-US"/>
-              </w:rPr>
-              <w:t xml:space="preserve">: </w:t>
-            </w:r>
-          </w:p>
-        </w:tc>
-        <w:tc>
-          <w:tcPr>
-            <w:tcW w:w="1403" w:type="dxa"/>
-            <w:tcBorders>
-              <w:top w:val="single" w:sz="4" w:space="0" w:color="auto"/>
-              <w:bottom w:val="single" w:sz="4" w:space="0" w:color="auto"/>
-            </w:tcBorders>
-          </w:tcPr>
-          <w:p>
-            <w:pPr>
-              <w:spacing w:before="100" w:beforeAutospacing="1" w:after="100" w:afterAutospacing="1"/>
-              <w:rPr>
-                <w:rFonts w:cstheme="minorHAnsi"/>
-                <w:lang w:val="en-US"/>
-              </w:rPr>
-            </w:pPr>
-          </w:p>
-        </w:tc>
-      </w:tr>
-      <w:tr>
-        <w:tc>
-          <w:tcPr>
-            <w:tcW w:w="3133" w:type="dxa"/>
-          </w:tcPr>
-          <w:p>
-            <w:pPr>
-              <w:spacing w:before="100" w:beforeAutospacing="1" w:after="100" w:afterAutospacing="1"/>
-              <w:jc w:val="right"/>
-              <w:rPr>
-                <w:rFonts w:cstheme="minorHAnsi"/>
-                <w:lang w:val="en-US"/>
-              </w:rPr>
-            </w:pPr>
-            <w:r>
-              <w:rPr>
-                <w:rFonts w:cstheme="minorHAnsi"/>
-                <w:lang w:val="en-US"/>
-              </w:rPr>
-              <w:t xml:space="preserve">Aire </w:t>
-            </w:r>
-            <w:proofErr w:type="spellStart"/>
-            <w:r>
-              <w:rPr>
-                <w:rFonts w:cstheme="minorHAnsi"/>
-                <w:lang w:val="en-US"/>
-              </w:rPr>
-              <w:t>totale</w:t>
-            </w:r>
-            <w:proofErr w:type="spellEnd"/>
-            <w:r>
-              <w:rPr>
-                <w:rFonts w:cstheme="minorHAnsi"/>
-                <w:lang w:val="en-US"/>
-              </w:rPr>
-              <w:t xml:space="preserve"> des travaux:</w:t>
-            </w:r>
-          </w:p>
-        </w:tc>
-        <w:tc>
-          <w:tcPr>
-            <w:tcW w:w="1403" w:type="dxa"/>
-            <w:tcBorders>
-              <w:top w:val="single" w:sz="4" w:space="0" w:color="auto"/>
-              <w:bottom w:val="single" w:sz="4" w:space="0" w:color="auto"/>
-            </w:tcBorders>
-          </w:tcPr>
-          <w:p>
-            <w:pPr>
-              <w:spacing w:before="100" w:beforeAutospacing="1" w:after="100" w:afterAutospacing="1"/>
-              <w:rPr>
-                <w:rFonts w:cstheme="minorHAnsi"/>
-                <w:lang w:val="en-US"/>
-              </w:rPr>
-            </w:pPr>
-          </w:p>
-        </w:tc>
-      </w:tr>
-    </w:tbl>
-    <w:p>
-      <w:pPr>
-        <w:rPr>
-          <w:rFonts w:cstheme="minorHAnsi"/>
-          <w:lang w:val="fr-CA"/>
-        </w:rPr>
-      </w:pPr>
+    <w:p>
+      <w:pPr>
+        <w:rPr>
+          <w:rFonts w:cstheme="minorHAnsi"/>
+          <w:lang w:val="fr-CA"/>
+        </w:rPr>
+      </w:pPr>
+      <w:r>
+        <w:rPr>
+          <w:rFonts w:cstheme="minorHAnsi"/>
+          <w:lang w:val="fr-CA"/>
+        </w:rPr>
+        <w:t>Aire du site:</w:t>
+      </w:r>
+      <w:r>
+        <w:rPr>
+          <w:rFonts w:cstheme="minorHAnsi"/>
+          <w:lang w:val="fr-CA"/>
+        </w:rPr>
+        <w:tab/>
+      </w:r>
+    </w:p>
+    <w:p>
+      <w:pPr>
+        <w:rPr>
+          <w:rFonts w:cstheme="minorHAnsi"/>
+          <w:lang w:val="fr-CA"/>
+        </w:rPr>
+      </w:pPr>
+      <w:r>
+        <w:rPr>
+          <w:rFonts w:cstheme="minorHAnsi"/>
+          <w:lang w:val="fr-CA"/>
+        </w:rPr>
+        <w:t xml:space="preserve">Aire du bâtiment: </w:t>
+      </w:r>
+      <w:r>
+        <w:rPr>
+          <w:rFonts w:cstheme="minorHAnsi"/>
+          <w:lang w:val="fr-CA"/>
+        </w:rPr>
+        <w:tab/>
+      </w:r>
+    </w:p>
+    <w:p>
+      <w:pPr>
+        <w:rPr>
+          <w:rFonts w:cstheme="minorHAnsi"/>
+          <w:lang w:val="fr-CA"/>
+        </w:rPr>
+      </w:pPr>
+      <w:r>
+        <w:rPr>
+          <w:rFonts w:cstheme="minorHAnsi"/>
+          <w:lang w:val="fr-CA"/>
+        </w:rPr>
+        <w:t>Aire totale des travaux:</w:t>
+      </w:r>
+      <w:r>
+        <w:rPr>
+          <w:rFonts w:cstheme="minorHAnsi"/>
+          <w:lang w:val="fr-CA"/>
+        </w:rPr>
+        <w:tab/>
+      </w:r>
     </w:p>
     <w:p>
       <w:pPr>
@@ -1663,139 +1207,37 @@
         <w:t>Voies adjacentes</w:t>
       </w:r>
     </w:p>
-    <w:tbl>
-      <w:tblPr>
-        <w:tblStyle w:val="TableGrid"/>
-        <w:tblW w:w="0" w:type="auto"/>
-        <w:tblBorders>
-          <w:top w:val="none" w:sz="0" w:space="0" w:color="auto"/>
-          <w:left w:val="none" w:sz="0" w:space="0" w:color="auto"/>
-          <w:bottom w:val="none" w:sz="0" w:space="0" w:color="auto"/>
-          <w:right w:val="none" w:sz="0" w:space="0" w:color="auto"/>
-          <w:insideH w:val="none" w:sz="0" w:space="0" w:color="auto"/>
-          <w:insideV w:val="none" w:sz="0" w:space="0" w:color="auto"/>
-        </w:tblBorders>
-        <w:tblLook w:val="04A0" w:firstRow="1" w:lastRow="0" w:firstColumn="1" w:lastColumn="0" w:noHBand="0" w:noVBand="1"/>
-      </w:tblPr>
-      <w:tblGrid>
-        <w:gridCol w:w="4678"/>
-        <w:gridCol w:w="1559"/>
-      </w:tblGrid>
-      <w:tr>
-        <w:tc>
-          <w:tcPr>
-            <w:tcW w:w="4678" w:type="dxa"/>
-          </w:tcPr>
-          <w:p>
-            <w:pPr>
-              <w:spacing w:before="100" w:beforeAutospacing="1" w:after="100" w:afterAutospacing="1" w:line="259" w:lineRule="auto"/>
-              <w:rPr>
-                <w:rFonts w:cstheme="minorHAnsi"/>
-                <w:lang w:val="fr-CA"/>
-              </w:rPr>
-            </w:pPr>
-            <w:r>
-              <w:rPr>
-                <w:rFonts w:cstheme="minorHAnsi"/>
-                <w:lang w:val="fr-CA"/>
-              </w:rPr>
-              <w:t>Combien de rues bordent directement le terrain?</w:t>
-            </w:r>
-          </w:p>
-        </w:tc>
-        <w:tc>
-          <w:tcPr>
-            <w:tcW w:w="1559" w:type="dxa"/>
-            <w:tcBorders>
-              <w:bottom w:val="single" w:sz="4" w:space="0" w:color="auto"/>
-            </w:tcBorders>
-          </w:tcPr>
-          <w:p>
-            <w:pPr>
-              <w:spacing w:before="100" w:beforeAutospacing="1" w:after="100" w:afterAutospacing="1"/>
-              <w:rPr>
-                <w:rFonts w:cstheme="minorHAnsi"/>
-                <w:lang w:val="fr-CA"/>
-              </w:rPr>
-            </w:pPr>
-          </w:p>
-        </w:tc>
-      </w:tr>
-    </w:tbl>
-    <w:p>
-      <w:pPr>
-        <w:rPr>
-          <w:rFonts w:cstheme="minorHAnsi"/>
-          <w:lang w:val="fr-CA"/>
-        </w:rPr>
-      </w:pPr>
-    </w:p>
-    <w:tbl>
-      <w:tblPr>
-        <w:tblStyle w:val="TableGrid"/>
-        <w:tblW w:w="0" w:type="auto"/>
-        <w:tblBorders>
-          <w:top w:val="none" w:sz="0" w:space="0" w:color="auto"/>
-          <w:left w:val="none" w:sz="0" w:space="0" w:color="auto"/>
-          <w:bottom w:val="none" w:sz="0" w:space="0" w:color="auto"/>
-          <w:right w:val="none" w:sz="0" w:space="0" w:color="auto"/>
-          <w:insideH w:val="none" w:sz="0" w:space="0" w:color="auto"/>
-          <w:insideV w:val="none" w:sz="0" w:space="0" w:color="auto"/>
-        </w:tblBorders>
-        <w:tblLook w:val="04A0" w:firstRow="1" w:lastRow="0" w:firstColumn="1" w:lastColumn="0" w:noHBand="0" w:noVBand="1"/>
-      </w:tblPr>
-      <w:tblGrid>
-        <w:gridCol w:w="7088"/>
-        <w:gridCol w:w="1559"/>
-      </w:tblGrid>
-      <w:tr>
-        <w:tc>
-          <w:tcPr>
-            <w:tcW w:w="7088" w:type="dxa"/>
-          </w:tcPr>
-          <w:p>
-            <w:pPr>
-              <w:spacing w:before="100" w:beforeAutospacing="1" w:after="100" w:afterAutospacing="1" w:line="259" w:lineRule="auto"/>
-              <w:rPr>
-                <w:rFonts w:cstheme="minorHAnsi"/>
-                <w:lang w:val="fr-CA"/>
-              </w:rPr>
-            </w:pPr>
-            <w:r>
-              <w:rPr>
-                <w:rFonts w:cstheme="minorHAnsi"/>
-                <w:lang w:val="fr-CA"/>
-              </w:rPr>
-              <w:t>Combien de ruelles ou de voies alternatives bordent directement le terrain?</w:t>
-            </w:r>
-          </w:p>
-        </w:tc>
-        <w:tc>
-          <w:tcPr>
-            <w:tcW w:w="1559" w:type="dxa"/>
-            <w:tcBorders>
-              <w:bottom w:val="single" w:sz="4" w:space="0" w:color="auto"/>
-            </w:tcBorders>
-          </w:tcPr>
-          <w:p>
-            <w:pPr>
-              <w:spacing w:before="100" w:beforeAutospacing="1" w:after="100" w:afterAutospacing="1"/>
-              <w:rPr>
-                <w:rFonts w:cstheme="minorHAnsi"/>
-                <w:lang w:val="fr-CA"/>
-              </w:rPr>
-            </w:pPr>
-          </w:p>
-        </w:tc>
-      </w:tr>
-    </w:tbl>
-    <w:p>
-      <w:pPr>
-        <w:rPr>
-          <w:rFonts w:cstheme="minorHAnsi"/>
-          <w:lang w:val="fr-CA"/>
-        </w:rPr>
-      </w:pPr>
+    <w:p>
+      <w:pPr>
+        <w:rPr>
+          <w:lang w:val="fr-CA"/>
+        </w:rPr>
+      </w:pPr>
+      <w:r>
+        <w:rPr>
+          <w:lang w:val="fr-CA"/>
+        </w:rPr>
+        <w:t>Combien de rues bordent directement le terrain?</w:t>
+      </w:r>
+    </w:p>
+    <w:p>
+      <w:pPr>
+        <w:rPr>
+          <w:lang w:val="fr-CA"/>
+        </w:rPr>
+      </w:pPr>
+      <w:r>
+        <w:rPr>
+          <w:lang w:val="fr-CA"/>
+        </w:rPr>
+        <w:t>Combien de ruelles ou de voies alternatives bordent directement le terrain?</w:t>
+      </w:r>
+      <w:r>
+        <w:rPr>
+          <w:lang w:val="fr-CA"/>
+        </w:rPr>
+        <w:tab/>
+      </w:r>
     </w:p>
     <w:p>
       <w:pPr>
@@ -1810,7 +1252,6 @@
           <w:rFonts w:asciiTheme="minorHAnsi" w:hAnsiTheme="minorHAnsi" w:cstheme="minorHAnsi"/>
           <w:lang w:val="fr-CA"/>
         </w:rPr>
-        <w:lastRenderedPageBreak/>
         <w:t>Mode d’implantation</w:t>
       </w:r>
     </w:p>
@@ -1975,139 +1416,31 @@
         <w:t>Hauteur et étages</w:t>
       </w:r>
     </w:p>
-    <w:tbl>
-      <w:tblPr>
-        <w:tblStyle w:val="TableGrid"/>
-        <w:tblW w:w="0" w:type="auto"/>
-        <w:tblBorders>
-          <w:top w:val="none" w:sz="0" w:space="0" w:color="auto"/>
-          <w:left w:val="none" w:sz="0" w:space="0" w:color="auto"/>
-          <w:bottom w:val="none" w:sz="0" w:space="0" w:color="auto"/>
-          <w:right w:val="none" w:sz="0" w:space="0" w:color="auto"/>
-          <w:insideH w:val="none" w:sz="0" w:space="0" w:color="auto"/>
-          <w:insideV w:val="none" w:sz="0" w:space="0" w:color="auto"/>
-        </w:tblBorders>
-        <w:tblLook w:val="04A0" w:firstRow="1" w:lastRow="0" w:firstColumn="1" w:lastColumn="0" w:noHBand="0" w:noVBand="1"/>
-      </w:tblPr>
-      <w:tblGrid>
-        <w:gridCol w:w="4111"/>
-        <w:gridCol w:w="1701"/>
-      </w:tblGrid>
-      <w:tr>
-        <w:tc>
-          <w:tcPr>
-            <w:tcW w:w="4111" w:type="dxa"/>
-          </w:tcPr>
-          <w:p>
-            <w:pPr>
-              <w:spacing w:before="100" w:beforeAutospacing="1" w:after="100" w:afterAutospacing="1" w:line="259" w:lineRule="auto"/>
-              <w:rPr>
-                <w:rFonts w:cstheme="minorHAnsi"/>
-                <w:lang w:val="fr-CA"/>
-              </w:rPr>
-            </w:pPr>
-            <w:r>
-              <w:rPr>
-                <w:rFonts w:cstheme="minorHAnsi"/>
-                <w:lang w:val="fr-CA"/>
-              </w:rPr>
-              <w:t>Quelle est la hauteur hors-sol du bâtiment?</w:t>
-            </w:r>
-          </w:p>
-        </w:tc>
-        <w:tc>
-          <w:tcPr>
-            <w:tcW w:w="1701" w:type="dxa"/>
-            <w:tcBorders>
-              <w:bottom w:val="single" w:sz="4" w:space="0" w:color="auto"/>
-            </w:tcBorders>
-          </w:tcPr>
-          <w:p>
-            <w:pPr>
-              <w:spacing w:before="100" w:beforeAutospacing="1" w:after="100" w:afterAutospacing="1"/>
-              <w:rPr>
-                <w:rFonts w:cstheme="minorHAnsi"/>
-                <w:lang w:val="fr-CA"/>
-              </w:rPr>
-            </w:pPr>
-          </w:p>
-        </w:tc>
-      </w:tr>
-    </w:tbl>
-    <w:p>
-      <w:pPr>
-        <w:rPr>
-          <w:rFonts w:cstheme="minorHAnsi"/>
-          <w:lang w:val="fr-CA"/>
-        </w:rPr>
-      </w:pPr>
-    </w:p>
-    <w:tbl>
-      <w:tblPr>
-        <w:tblStyle w:val="TableGrid"/>
-        <w:tblW w:w="0" w:type="auto"/>
-        <w:tblBorders>
-          <w:top w:val="none" w:sz="0" w:space="0" w:color="auto"/>
-          <w:left w:val="none" w:sz="0" w:space="0" w:color="auto"/>
-          <w:bottom w:val="none" w:sz="0" w:space="0" w:color="auto"/>
-          <w:right w:val="none" w:sz="0" w:space="0" w:color="auto"/>
-          <w:insideH w:val="none" w:sz="0" w:space="0" w:color="auto"/>
-          <w:insideV w:val="none" w:sz="0" w:space="0" w:color="auto"/>
-        </w:tblBorders>
-        <w:tblLook w:val="04A0" w:firstRow="1" w:lastRow="0" w:firstColumn="1" w:lastColumn="0" w:noHBand="0" w:noVBand="1"/>
-      </w:tblPr>
-      <w:tblGrid>
-        <w:gridCol w:w="4820"/>
-        <w:gridCol w:w="1843"/>
-      </w:tblGrid>
-      <w:tr>
-        <w:tc>
-          <w:tcPr>
-            <w:tcW w:w="4820" w:type="dxa"/>
-          </w:tcPr>
-          <w:p>
-            <w:pPr>
-              <w:spacing w:before="100" w:beforeAutospacing="1" w:after="100" w:afterAutospacing="1" w:line="259" w:lineRule="auto"/>
-              <w:rPr>
-                <w:rFonts w:cstheme="minorHAnsi"/>
-                <w:lang w:val="fr-CA"/>
-              </w:rPr>
-            </w:pPr>
-            <w:r>
-              <w:rPr>
-                <w:rFonts w:cstheme="minorHAnsi"/>
-                <w:lang w:val="fr-CA"/>
-              </w:rPr>
-              <w:t>Combien d’étages comporte le bâtiment concerné?</w:t>
-            </w:r>
-          </w:p>
-        </w:tc>
-        <w:tc>
-          <w:tcPr>
-            <w:tcW w:w="1843" w:type="dxa"/>
-            <w:tcBorders>
-              <w:bottom w:val="single" w:sz="4" w:space="0" w:color="auto"/>
-            </w:tcBorders>
-          </w:tcPr>
-          <w:p>
-            <w:pPr>
-              <w:spacing w:before="100" w:beforeAutospacing="1" w:after="100" w:afterAutospacing="1"/>
-              <w:rPr>
-                <w:rFonts w:cstheme="minorHAnsi"/>
-                <w:lang w:val="fr-CA"/>
-              </w:rPr>
-            </w:pPr>
-          </w:p>
-        </w:tc>
-      </w:tr>
-    </w:tbl>
-    <w:p>
-      <w:pPr>
-        <w:rPr>
-          <w:rFonts w:cstheme="minorHAnsi"/>
-          <w:lang w:val="fr-CA"/>
-        </w:rPr>
-      </w:pPr>
+    <w:p>
+      <w:pPr>
+        <w:rPr>
+          <w:lang w:val="fr-CA"/>
+        </w:rPr>
+      </w:pPr>
+      <w:r>
+        <w:rPr>
+          <w:lang w:val="fr-CA"/>
+        </w:rPr>
+        <w:t>Quelle est la hauteur hors-sol du bâtiment?</w:t>
+      </w:r>
+    </w:p>
+    <w:p>
+      <w:pPr>
+        <w:rPr>
+          <w:lang w:val="fr-CA"/>
+        </w:rPr>
+      </w:pPr>
+      <w:r>
+        <w:rPr>
+          <w:lang w:val="fr-CA"/>
+        </w:rPr>
+        <w:t>Combien d’étages comporte le bâtiment concerné?</w:t>
+      </w:r>
     </w:p>
     <w:p>
       <w:pPr>
@@ -2122,68 +1455,23 @@
           <w:rFonts w:asciiTheme="minorHAnsi" w:hAnsiTheme="minorHAnsi" w:cstheme="minorHAnsi"/>
           <w:lang w:val="fr-CA"/>
         </w:rPr>
+        <w:lastRenderedPageBreak/>
         <w:t>Année de construction du bâtiment</w:t>
       </w:r>
     </w:p>
-    <w:tbl>
-      <w:tblPr>
-        <w:tblStyle w:val="TableGrid"/>
-        <w:tblW w:w="0" w:type="auto"/>
-        <w:tblBorders>
-          <w:top w:val="none" w:sz="0" w:space="0" w:color="auto"/>
-          <w:left w:val="none" w:sz="0" w:space="0" w:color="auto"/>
-          <w:bottom w:val="none" w:sz="0" w:space="0" w:color="auto"/>
-          <w:right w:val="none" w:sz="0" w:space="0" w:color="auto"/>
-          <w:insideH w:val="none" w:sz="0" w:space="0" w:color="auto"/>
-          <w:insideV w:val="none" w:sz="0" w:space="0" w:color="auto"/>
-        </w:tblBorders>
-        <w:tblLook w:val="04A0" w:firstRow="1" w:lastRow="0" w:firstColumn="1" w:lastColumn="0" w:noHBand="0" w:noVBand="1"/>
-      </w:tblPr>
-      <w:tblGrid>
-        <w:gridCol w:w="5812"/>
-        <w:gridCol w:w="1701"/>
-      </w:tblGrid>
-      <w:tr>
-        <w:tc>
-          <w:tcPr>
-            <w:tcW w:w="5812" w:type="dxa"/>
-          </w:tcPr>
-          <w:p>
-            <w:pPr>
-              <w:spacing w:before="100" w:beforeAutospacing="1" w:after="100" w:afterAutospacing="1" w:line="259" w:lineRule="auto"/>
-              <w:rPr>
-                <w:rFonts w:cstheme="minorHAnsi"/>
-                <w:lang w:val="fr-CA"/>
-              </w:rPr>
-            </w:pPr>
-            <w:r>
-              <w:rPr>
-                <w:rFonts w:cstheme="minorHAnsi"/>
-                <w:lang w:val="fr-CA"/>
-              </w:rPr>
-              <w:t>En quelle année le bâtiment a-t-il été construit, à son origine?</w:t>
-            </w:r>
-          </w:p>
-        </w:tc>
-        <w:tc>
-          <w:tcPr>
-            <w:tcW w:w="1701" w:type="dxa"/>
-            <w:tcBorders>
-              <w:bottom w:val="single" w:sz="4" w:space="0" w:color="auto"/>
-            </w:tcBorders>
-          </w:tcPr>
-          <w:p>
-            <w:pPr>
-              <w:spacing w:before="100" w:beforeAutospacing="1" w:after="100" w:afterAutospacing="1"/>
-              <w:rPr>
-                <w:rFonts w:cstheme="minorHAnsi"/>
-                <w:lang w:val="fr-CA"/>
-              </w:rPr>
-            </w:pPr>
-          </w:p>
-        </w:tc>
-      </w:tr>
-    </w:tbl>
+    <w:p>
+      <w:pPr>
+        <w:rPr>
+          <w:lang w:val="fr-CA"/>
+        </w:rPr>
+      </w:pPr>
+      <w:r>
+        <w:rPr>
+          <w:lang w:val="fr-CA"/>
+        </w:rPr>
+        <w:t>En quelle année le bâtiment a-t-il été construit, à son origine?</w:t>
+      </w:r>
+    </w:p>
     <w:p>
       <w:pPr>
         <w:rPr>

</xml_diff>

<commit_message>
Update formulaire; ajout maximum
</commit_message>
<xml_diff>
--- a/partenariats/roy-document-formulaire_fiche_projet_nplex-20230918.docx
+++ b/partenariats/roy-document-formulaire_fiche_projet_nplex-20230918.docx
@@ -42,16 +42,8 @@
         <w:rPr>
           <w:lang w:val="fr-CA"/>
         </w:rPr>
-        <w:t xml:space="preserve">Le formulaire ci-dessous permet d’ajouter une fiche projet à la plateforme web </w:t>
-      </w:r>
-      <w:proofErr w:type="spellStart"/>
-      <w:r>
-        <w:rPr>
-          <w:lang w:val="fr-CA"/>
-        </w:rPr>
-        <w:t>Nplex</w:t>
-      </w:r>
-      <w:proofErr w:type="spellEnd"/>
+        <w:t>Le formulaire ci-dessous permet d’ajouter une fiche projet à la plateforme web Nplex</w:t>
+      </w:r>
       <w:r>
         <w:rPr>
           <w:lang w:val="fr-CA"/>
@@ -119,9 +111,8 @@
           <w:kern w:val="0"/>
           <w:lang w:val="fr-CA"/>
         </w:rPr>
-        <w:t xml:space="preserve"> de </w:t>
-      </w:r>
-      <w:proofErr w:type="spellStart"/>
+        <w:t xml:space="preserve"> de Nplex</w:t>
+      </w:r>
       <w:r>
         <w:rPr>
           <w:rFonts w:cstheme="minorHAnsi"/>
@@ -129,9 +120,8 @@
           <w:kern w:val="0"/>
           <w:lang w:val="fr-CA"/>
         </w:rPr>
-        <w:t>Nplex</w:t>
-      </w:r>
-      <w:proofErr w:type="spellEnd"/>
+        <w:t>.</w:t>
+      </w:r>
       <w:r>
         <w:rPr>
           <w:rFonts w:cstheme="minorHAnsi"/>
@@ -139,15 +129,6 @@
           <w:kern w:val="0"/>
           <w:lang w:val="fr-CA"/>
         </w:rPr>
-        <w:t>.</w:t>
-      </w:r>
-      <w:r>
-        <w:rPr>
-          <w:rFonts w:cstheme="minorHAnsi"/>
-          <w:color w:val="000000"/>
-          <w:kern w:val="0"/>
-          <w:lang w:val="fr-CA"/>
-        </w:rPr>
         <w:t xml:space="preserve"> </w:t>
       </w:r>
       <w:r>
@@ -204,38 +185,22 @@
       <w:pPr>
         <w:rPr>
           <w:rFonts w:cstheme="minorHAnsi"/>
-          <w:lang w:val="en-US"/>
-        </w:rPr>
-      </w:pPr>
-      <w:r>
-        <w:rPr>
-          <w:rFonts w:cstheme="minorHAnsi"/>
-          <w:lang w:val="en-US"/>
-        </w:rPr>
-        <w:t xml:space="preserve">Nom de </w:t>
-      </w:r>
-      <w:proofErr w:type="spellStart"/>
-      <w:r>
-        <w:rPr>
-          <w:rFonts w:cstheme="minorHAnsi"/>
-          <w:lang w:val="en-US"/>
-        </w:rPr>
-        <w:t>l'organisation</w:t>
-      </w:r>
-      <w:proofErr w:type="spellEnd"/>
-      <w:r>
-        <w:rPr>
-          <w:rFonts w:cstheme="minorHAnsi"/>
-          <w:lang w:val="en-US"/>
-        </w:rPr>
-        <w:t>:</w:t>
-      </w:r>
-    </w:p>
-    <w:p>
-      <w:pPr>
-        <w:rPr>
-          <w:rFonts w:cstheme="minorHAnsi"/>
-          <w:lang w:val="en-US"/>
+          <w:lang w:val="fr-CA"/>
+        </w:rPr>
+      </w:pPr>
+      <w:r>
+        <w:rPr>
+          <w:rFonts w:cstheme="minorHAnsi"/>
+          <w:lang w:val="fr-CA"/>
+        </w:rPr>
+        <w:t>Nom de l'organisation:</w:t>
+      </w:r>
+    </w:p>
+    <w:p>
+      <w:pPr>
+        <w:rPr>
+          <w:rFonts w:cstheme="minorHAnsi"/>
+          <w:lang w:val="fr-CA"/>
         </w:rPr>
       </w:pPr>
     </w:p>
@@ -244,74 +209,48 @@
         <w:pStyle w:val="Heading1"/>
         <w:rPr>
           <w:rFonts w:asciiTheme="minorHAnsi" w:hAnsiTheme="minorHAnsi" w:cstheme="minorHAnsi"/>
-          <w:lang w:val="en-US"/>
-        </w:rPr>
-      </w:pPr>
-      <w:proofErr w:type="spellStart"/>
-      <w:r>
-        <w:rPr>
-          <w:rFonts w:asciiTheme="minorHAnsi" w:hAnsiTheme="minorHAnsi" w:cstheme="minorHAnsi"/>
-          <w:lang w:val="en-US"/>
+          <w:lang w:val="fr-CA"/>
+        </w:rPr>
+      </w:pPr>
+      <w:r>
+        <w:rPr>
+          <w:rFonts w:asciiTheme="minorHAnsi" w:hAnsiTheme="minorHAnsi" w:cstheme="minorHAnsi"/>
+          <w:lang w:val="fr-CA"/>
         </w:rPr>
         <w:t>Général</w:t>
       </w:r>
-      <w:proofErr w:type="spellEnd"/>
     </w:p>
     <w:p>
       <w:pPr>
         <w:pStyle w:val="Heading2"/>
         <w:rPr>
           <w:rFonts w:asciiTheme="minorHAnsi" w:hAnsiTheme="minorHAnsi" w:cstheme="minorHAnsi"/>
-          <w:lang w:val="en-US"/>
-        </w:rPr>
-      </w:pPr>
-      <w:proofErr w:type="spellStart"/>
-      <w:r>
-        <w:rPr>
-          <w:rFonts w:asciiTheme="minorHAnsi" w:hAnsiTheme="minorHAnsi" w:cstheme="minorHAnsi"/>
-          <w:lang w:val="en-US"/>
+          <w:lang w:val="fr-CA"/>
+        </w:rPr>
+      </w:pPr>
+      <w:r>
+        <w:rPr>
+          <w:rFonts w:asciiTheme="minorHAnsi" w:hAnsiTheme="minorHAnsi" w:cstheme="minorHAnsi"/>
+          <w:lang w:val="fr-CA"/>
         </w:rPr>
         <w:t>Sommaire</w:t>
       </w:r>
-      <w:proofErr w:type="spellEnd"/>
-    </w:p>
-    <w:p>
-      <w:pPr>
-        <w:rPr>
-          <w:lang w:val="en-US"/>
-        </w:rPr>
-      </w:pPr>
-      <w:proofErr w:type="spellStart"/>
-      <w:r>
-        <w:rPr>
-          <w:lang w:val="en-US"/>
-        </w:rPr>
-        <w:t>Titre</w:t>
-      </w:r>
-      <w:proofErr w:type="spellEnd"/>
-      <w:r>
-        <w:rPr>
-          <w:lang w:val="en-US"/>
-        </w:rPr>
-        <w:t xml:space="preserve"> du </w:t>
-      </w:r>
-      <w:proofErr w:type="spellStart"/>
-      <w:r>
-        <w:rPr>
-          <w:lang w:val="en-US"/>
-        </w:rPr>
-        <w:t>projet</w:t>
-      </w:r>
-      <w:proofErr w:type="spellEnd"/>
-      <w:r>
-        <w:rPr>
-          <w:lang w:val="en-US"/>
-        </w:rPr>
-        <w:t>:</w:t>
-      </w:r>
-      <w:r>
-        <w:rPr>
-          <w:lang w:val="en-US"/>
+    </w:p>
+    <w:p>
+      <w:pPr>
+        <w:rPr>
+          <w:lang w:val="fr-CA"/>
+        </w:rPr>
+      </w:pPr>
+      <w:r>
+        <w:rPr>
+          <w:lang w:val="fr-CA"/>
+        </w:rPr>
+        <w:t>Titre du projet:</w:t>
+      </w:r>
+      <w:r>
+        <w:rPr>
+          <w:lang w:val="fr-CA"/>
         </w:rPr>
         <w:tab/>
       </w:r>
@@ -326,13 +265,13 @@
         <w:rPr>
           <w:lang w:val="fr-CA"/>
         </w:rPr>
-        <w:t>Résumé</w:t>
-      </w:r>
-      <w:r>
-        <w:rPr>
-          <w:lang w:val="fr-CA"/>
-        </w:rPr>
-        <w:t xml:space="preserve"> [</w:t>
+        <w:t xml:space="preserve">Résumé </w:t>
+      </w:r>
+      <w:r>
+        <w:rPr>
+          <w:lang w:val="fr-CA"/>
+        </w:rPr>
+        <w:t>(</w:t>
       </w:r>
       <w:r>
         <w:rPr>
@@ -344,7 +283,25 @@
         <w:rPr>
           <w:lang w:val="fr-CA"/>
         </w:rPr>
-        <w:t xml:space="preserve"> mots]: </w:t>
+        <w:t xml:space="preserve"> mots</w:t>
+      </w:r>
+      <w:r>
+        <w:rPr>
+          <w:lang w:val="fr-CA"/>
+        </w:rPr>
+        <w:t xml:space="preserve"> maximum</w:t>
+      </w:r>
+      <w:r>
+        <w:rPr>
+          <w:lang w:val="fr-CA"/>
+        </w:rPr>
+        <w:t>)</w:t>
+      </w:r>
+      <w:r>
+        <w:rPr>
+          <w:lang w:val="fr-CA"/>
+        </w:rPr>
+        <w:t xml:space="preserve">: </w:t>
       </w:r>
     </w:p>
     <w:p>
@@ -369,13 +326,25 @@
         <w:rPr>
           <w:lang w:val="fr-CA"/>
         </w:rPr>
-        <w:t>[500 mots</w:t>
-      </w:r>
-      <w:r>
-        <w:rPr>
-          <w:lang w:val="fr-CA"/>
-        </w:rPr>
-        <w:t>]</w:t>
+        <w:t>(</w:t>
+      </w:r>
+      <w:r>
+        <w:rPr>
+          <w:lang w:val="fr-CA"/>
+        </w:rPr>
+        <w:t>500 mots</w:t>
+      </w:r>
+      <w:r>
+        <w:rPr>
+          <w:lang w:val="fr-CA"/>
+        </w:rPr>
+        <w:t xml:space="preserve"> maximum</w:t>
+      </w:r>
+      <w:r>
+        <w:rPr>
+          <w:lang w:val="fr-CA"/>
+        </w:rPr>
+        <w:t>)</w:t>
       </w:r>
       <w:r>
         <w:rPr>

</xml_diff>